<commit_message>
Mejorada documentación entregable 1
</commit_message>
<xml_diff>
--- a/sdi1-UO239795.docx
+++ b/sdi1-UO239795.docx
@@ -4314,12 +4314,7 @@
             <w:pStyle w:val="TtuloTDC"/>
           </w:pPr>
           <w:r>
-            <w:t>Co</w:t>
-          </w:r>
-          <w:bookmarkStart w:id="0" w:name="_GoBack"/>
-          <w:bookmarkEnd w:id="0"/>
-          <w:r>
-            <w:t>ntenido</w:t>
+            <w:t>Contenido</w:t>
           </w:r>
         </w:p>
         <w:p>
@@ -5422,7 +5417,7 @@
                 <w:noProof/>
                 <w:webHidden/>
               </w:rPr>
-              <w:t>18</w:t>
+              <w:t>19</w:t>
             </w:r>
             <w:r>
               <w:rPr>
@@ -5508,7 +5503,7 @@
                 <w:noProof/>
                 <w:webHidden/>
               </w:rPr>
-              <w:t>20</w:t>
+              <w:t>21</w:t>
             </w:r>
             <w:r>
               <w:rPr>
@@ -5594,7 +5589,7 @@
                 <w:noProof/>
                 <w:webHidden/>
               </w:rPr>
-              <w:t>21</w:t>
+              <w:t>22</w:t>
             </w:r>
             <w:r>
               <w:rPr>
@@ -5680,7 +5675,7 @@
                 <w:noProof/>
                 <w:webHidden/>
               </w:rPr>
-              <w:t>23</w:t>
+              <w:t>24</w:t>
             </w:r>
             <w:r>
               <w:rPr>
@@ -5766,7 +5761,7 @@
                 <w:noProof/>
                 <w:webHidden/>
               </w:rPr>
-              <w:t>24</w:t>
+              <w:t>25</w:t>
             </w:r>
             <w:r>
               <w:rPr>
@@ -5852,7 +5847,7 @@
                 <w:noProof/>
                 <w:webHidden/>
               </w:rPr>
-              <w:t>26</w:t>
+              <w:t>27</w:t>
             </w:r>
             <w:r>
               <w:rPr>
@@ -5938,7 +5933,7 @@
                 <w:noProof/>
                 <w:webHidden/>
               </w:rPr>
-              <w:t>28</w:t>
+              <w:t>29</w:t>
             </w:r>
             <w:r>
               <w:rPr>
@@ -6024,7 +6019,7 @@
                 <w:noProof/>
                 <w:webHidden/>
               </w:rPr>
-              <w:t>30</w:t>
+              <w:t>31</w:t>
             </w:r>
             <w:r>
               <w:rPr>
@@ -6110,7 +6105,7 @@
                 <w:noProof/>
                 <w:webHidden/>
               </w:rPr>
-              <w:t>31</w:t>
+              <w:t>32</w:t>
             </w:r>
             <w:r>
               <w:rPr>
@@ -6196,7 +6191,7 @@
                 <w:noProof/>
                 <w:webHidden/>
               </w:rPr>
-              <w:t>33</w:t>
+              <w:t>34</w:t>
             </w:r>
             <w:r>
               <w:rPr>
@@ -6282,7 +6277,7 @@
                 <w:noProof/>
                 <w:webHidden/>
               </w:rPr>
-              <w:t>35</w:t>
+              <w:t>36</w:t>
             </w:r>
             <w:r>
               <w:rPr>
@@ -6368,7 +6363,7 @@
                 <w:noProof/>
                 <w:webHidden/>
               </w:rPr>
-              <w:t>37</w:t>
+              <w:t>38</w:t>
             </w:r>
             <w:r>
               <w:rPr>
@@ -6454,7 +6449,7 @@
                 <w:noProof/>
                 <w:webHidden/>
               </w:rPr>
-              <w:t>39</w:t>
+              <w:t>40</w:t>
             </w:r>
             <w:r>
               <w:rPr>
@@ -6524,7 +6519,7 @@
                 <w:noProof/>
                 <w:webHidden/>
               </w:rPr>
-              <w:t>40</w:t>
+              <w:t>41</w:t>
             </w:r>
             <w:r>
               <w:rPr>
@@ -6610,7 +6605,7 @@
                 <w:noProof/>
                 <w:webHidden/>
               </w:rPr>
-              <w:t>40</w:t>
+              <w:t>41</w:t>
             </w:r>
             <w:r>
               <w:rPr>
@@ -6696,7 +6691,7 @@
                 <w:noProof/>
                 <w:webHidden/>
               </w:rPr>
-              <w:t>40</w:t>
+              <w:t>41</w:t>
             </w:r>
             <w:r>
               <w:rPr>
@@ -6782,7 +6777,7 @@
                 <w:noProof/>
                 <w:webHidden/>
               </w:rPr>
-              <w:t>41</w:t>
+              <w:t>42</w:t>
             </w:r>
             <w:r>
               <w:rPr>
@@ -6868,7 +6863,7 @@
                 <w:noProof/>
                 <w:webHidden/>
               </w:rPr>
-              <w:t>41</w:t>
+              <w:t>42</w:t>
             </w:r>
             <w:r>
               <w:rPr>
@@ -6954,7 +6949,7 @@
                 <w:noProof/>
                 <w:webHidden/>
               </w:rPr>
-              <w:t>42</w:t>
+              <w:t>43</w:t>
             </w:r>
             <w:r>
               <w:rPr>
@@ -7040,7 +7035,7 @@
                 <w:noProof/>
                 <w:webHidden/>
               </w:rPr>
-              <w:t>42</w:t>
+              <w:t>43</w:t>
             </w:r>
             <w:r>
               <w:rPr>
@@ -7126,7 +7121,7 @@
                 <w:noProof/>
                 <w:webHidden/>
               </w:rPr>
-              <w:t>43</w:t>
+              <w:t>44</w:t>
             </w:r>
             <w:r>
               <w:rPr>
@@ -7212,7 +7207,7 @@
                 <w:noProof/>
                 <w:webHidden/>
               </w:rPr>
-              <w:t>43</w:t>
+              <w:t>44</w:t>
             </w:r>
             <w:r>
               <w:rPr>
@@ -7298,7 +7293,7 @@
                 <w:noProof/>
                 <w:webHidden/>
               </w:rPr>
-              <w:t>44</w:t>
+              <w:t>45</w:t>
             </w:r>
             <w:r>
               <w:rPr>
@@ -7384,7 +7379,7 @@
                 <w:noProof/>
                 <w:webHidden/>
               </w:rPr>
-              <w:t>45</w:t>
+              <w:t>46</w:t>
             </w:r>
             <w:r>
               <w:rPr>
@@ -7470,7 +7465,7 @@
                 <w:noProof/>
                 <w:webHidden/>
               </w:rPr>
-              <w:t>46</w:t>
+              <w:t>47</w:t>
             </w:r>
             <w:r>
               <w:rPr>
@@ -7556,7 +7551,7 @@
                 <w:noProof/>
                 <w:webHidden/>
               </w:rPr>
-              <w:t>46</w:t>
+              <w:t>47</w:t>
             </w:r>
             <w:r>
               <w:rPr>
@@ -7642,7 +7637,7 @@
                 <w:noProof/>
                 <w:webHidden/>
               </w:rPr>
-              <w:t>47</w:t>
+              <w:t>48</w:t>
             </w:r>
             <w:r>
               <w:rPr>
@@ -7728,7 +7723,7 @@
                 <w:noProof/>
                 <w:webHidden/>
               </w:rPr>
-              <w:t>47</w:t>
+              <w:t>48</w:t>
             </w:r>
             <w:r>
               <w:rPr>
@@ -7814,7 +7809,7 @@
                 <w:noProof/>
                 <w:webHidden/>
               </w:rPr>
-              <w:t>48</w:t>
+              <w:t>49</w:t>
             </w:r>
             <w:r>
               <w:rPr>
@@ -7900,7 +7895,7 @@
                 <w:noProof/>
                 <w:webHidden/>
               </w:rPr>
-              <w:t>48</w:t>
+              <w:t>49</w:t>
             </w:r>
             <w:r>
               <w:rPr>
@@ -7986,7 +7981,7 @@
                 <w:noProof/>
                 <w:webHidden/>
               </w:rPr>
-              <w:t>49</w:t>
+              <w:t>50</w:t>
             </w:r>
             <w:r>
               <w:rPr>
@@ -8072,7 +8067,7 @@
                 <w:noProof/>
                 <w:webHidden/>
               </w:rPr>
-              <w:t>50</w:t>
+              <w:t>51</w:t>
             </w:r>
             <w:r>
               <w:rPr>
@@ -8158,7 +8153,7 @@
                 <w:noProof/>
                 <w:webHidden/>
               </w:rPr>
-              <w:t>51</w:t>
+              <w:t>52</w:t>
             </w:r>
             <w:r>
               <w:rPr>
@@ -8244,7 +8239,7 @@
                 <w:noProof/>
                 <w:webHidden/>
               </w:rPr>
-              <w:t>51</w:t>
+              <w:t>52</w:t>
             </w:r>
             <w:r>
               <w:rPr>
@@ -8330,7 +8325,7 @@
                 <w:noProof/>
                 <w:webHidden/>
               </w:rPr>
-              <w:t>52</w:t>
+              <w:t>53</w:t>
             </w:r>
             <w:r>
               <w:rPr>
@@ -8416,7 +8411,7 @@
                 <w:noProof/>
                 <w:webHidden/>
               </w:rPr>
-              <w:t>52</w:t>
+              <w:t>53</w:t>
             </w:r>
             <w:r>
               <w:rPr>
@@ -8502,7 +8497,7 @@
                 <w:noProof/>
                 <w:webHidden/>
               </w:rPr>
-              <w:t>53</w:t>
+              <w:t>54</w:t>
             </w:r>
             <w:r>
               <w:rPr>
@@ -8588,7 +8583,7 @@
                 <w:noProof/>
                 <w:webHidden/>
               </w:rPr>
-              <w:t>53</w:t>
+              <w:t>54</w:t>
             </w:r>
             <w:r>
               <w:rPr>
@@ -8658,7 +8653,7 @@
                 <w:noProof/>
                 <w:webHidden/>
               </w:rPr>
-              <w:t>54</w:t>
+              <w:t>55</w:t>
             </w:r>
             <w:r>
               <w:rPr>
@@ -8744,7 +8739,7 @@
                 <w:noProof/>
                 <w:webHidden/>
               </w:rPr>
-              <w:t>54</w:t>
+              <w:t>55</w:t>
             </w:r>
             <w:r>
               <w:rPr>
@@ -8775,12 +8770,12 @@
       <w:pPr>
         <w:pStyle w:val="Ttulo1"/>
       </w:pPr>
-      <w:bookmarkStart w:id="1" w:name="_Toc512465136"/>
+      <w:bookmarkStart w:id="0" w:name="_Toc512465136"/>
       <w:r>
         <w:lastRenderedPageBreak/>
         <w:t>Implementación</w:t>
       </w:r>
-      <w:bookmarkEnd w:id="1"/>
+      <w:bookmarkEnd w:id="0"/>
     </w:p>
     <w:p>
       <w:pPr>
@@ -8790,11 +8785,11 @@
           <w:numId w:val="2"/>
         </w:numPr>
       </w:pPr>
-      <w:bookmarkStart w:id="2" w:name="_Toc512465137"/>
+      <w:bookmarkStart w:id="1" w:name="_Toc512465137"/>
       <w:r>
         <w:t>Aspectos comunes</w:t>
       </w:r>
-      <w:bookmarkEnd w:id="2"/>
+      <w:bookmarkEnd w:id="1"/>
     </w:p>
     <w:p>
       <w:pPr>
@@ -8804,11 +8799,11 @@
           <w:numId w:val="2"/>
         </w:numPr>
       </w:pPr>
-      <w:bookmarkStart w:id="3" w:name="_Toc512465138"/>
+      <w:bookmarkStart w:id="2" w:name="_Toc512465138"/>
       <w:r>
         <w:t>Entidades de la aplicación.</w:t>
       </w:r>
-      <w:bookmarkEnd w:id="3"/>
+      <w:bookmarkEnd w:id="2"/>
     </w:p>
     <w:p>
       <w:r>
@@ -8830,7 +8825,15 @@
         <w:t>clases de objeto</w:t>
       </w:r>
       <w:r>
-        <w:t xml:space="preserve"> dentro del paquete “entities”</w:t>
+        <w:t xml:space="preserve"> dentro del paquete “</w:t>
+      </w:r>
+      <w:proofErr w:type="spellStart"/>
+      <w:r>
+        <w:t>entities</w:t>
+      </w:r>
+      <w:proofErr w:type="spellEnd"/>
+      <w:r>
+        <w:t>”</w:t>
       </w:r>
       <w:r>
         <w:t>.</w:t>
@@ -8906,8 +8909,13 @@
           <w:numId w:val="7"/>
         </w:numPr>
       </w:pPr>
-      <w:r>
-        <w:t>User: simula los usuarios que están dentro de la aplicación.</w:t>
+      <w:proofErr w:type="spellStart"/>
+      <w:r>
+        <w:t>User</w:t>
+      </w:r>
+      <w:proofErr w:type="spellEnd"/>
+      <w:r>
+        <w:t>: simula los usuarios que están dentro de la aplicación.</w:t>
       </w:r>
       <w:r>
         <w:t xml:space="preserve"> </w:t>
@@ -8984,8 +8992,13 @@
           <w:numId w:val="7"/>
         </w:numPr>
       </w:pPr>
-      <w:r>
-        <w:t xml:space="preserve">Request: simula las peticiones de amistad que se envían entre </w:t>
+      <w:proofErr w:type="spellStart"/>
+      <w:r>
+        <w:t>Request</w:t>
+      </w:r>
+      <w:proofErr w:type="spellEnd"/>
+      <w:r>
+        <w:t xml:space="preserve">: simula las peticiones de amistad que se envían entre </w:t>
       </w:r>
       <w:r>
         <w:t>sí</w:t>
@@ -9044,7 +9057,15 @@
         <w:pStyle w:val="Prrafodelista"/>
       </w:pPr>
       <w:r>
-        <w:t>En este objeto además de guardar una referencia al usuario que manda la petición y el que la recibe, se guarda el estado de esta, que se indicara con enumerable. Este puede ser enviada, aceptada o bloqueada.</w:t>
+        <w:t xml:space="preserve">En este objeto además de guardar una referencia al usuario que manda la petición y el que la recibe, se guarda el estado de esta, que se indicara con </w:t>
+      </w:r>
+      <w:proofErr w:type="spellStart"/>
+      <w:r>
+        <w:t>enumerable</w:t>
+      </w:r>
+      <w:proofErr w:type="spellEnd"/>
+      <w:r>
+        <w:t>. Este puede ser enviada, aceptada o bloqueada.</w:t>
       </w:r>
     </w:p>
     <w:p>
@@ -9103,8 +9124,13 @@
           <w:numId w:val="7"/>
         </w:numPr>
       </w:pPr>
-      <w:r>
-        <w:t>Friendship: simula la amistad que existe entre los diferentes usuarios.</w:t>
+      <w:proofErr w:type="spellStart"/>
+      <w:r>
+        <w:t>Friendship</w:t>
+      </w:r>
+      <w:proofErr w:type="spellEnd"/>
+      <w:r>
+        <w:t>: simula la amistad que existe entre los diferentes usuarios.</w:t>
       </w:r>
     </w:p>
     <w:p>
@@ -9157,7 +9183,31 @@
         <w:pStyle w:val="Prrafodelista"/>
       </w:pPr>
       <w:r>
-        <w:t>Esta clase ha sido creada debido a los problemas entre el mapeador y la paginación de lista, que se explicará más adelante en el documento. La manera elegante de crear las amistades hubiera sido en el atributo “friends” de la clase “User” haber puesto la etiqueta “ManyToMany” pero a la hora de hacer la paginación de resultados la aplicación fallaba, cuando había más de una página. Por este motivo se optó por crear esta clase</w:t>
+        <w:t>Esta clase ha sido creada debido a los problemas entre el mapeador y la paginación de lista, que se explicará más adelante en el documento. La manera elegante de crear las amistades hubiera sido en el atributo “</w:t>
+      </w:r>
+      <w:proofErr w:type="spellStart"/>
+      <w:r>
+        <w:t>friends</w:t>
+      </w:r>
+      <w:proofErr w:type="spellEnd"/>
+      <w:r>
+        <w:t>” de la clase “</w:t>
+      </w:r>
+      <w:proofErr w:type="spellStart"/>
+      <w:r>
+        <w:t>User</w:t>
+      </w:r>
+      <w:proofErr w:type="spellEnd"/>
+      <w:r>
+        <w:t>” haber puesto la etiqueta “</w:t>
+      </w:r>
+      <w:proofErr w:type="spellStart"/>
+      <w:r>
+        <w:t>ManyToMany</w:t>
+      </w:r>
+      <w:proofErr w:type="spellEnd"/>
+      <w:r>
+        <w:t>” pero a la hora de hacer la paginación de resultados la aplicación fallaba, cuando había más de una página. Por este motivo se optó por crear esta clase</w:t>
       </w:r>
     </w:p>
     <w:p>
@@ -9337,7 +9387,7 @@
           <w:numId w:val="2"/>
         </w:numPr>
       </w:pPr>
-      <w:bookmarkStart w:id="4" w:name="_Toc512465139"/>
+      <w:bookmarkStart w:id="3" w:name="_Toc512465139"/>
       <w:r>
         <w:t xml:space="preserve">Creación automática de </w:t>
       </w:r>
@@ -9347,7 +9397,7 @@
       <w:r>
         <w:t>.</w:t>
       </w:r>
-      <w:bookmarkEnd w:id="4"/>
+      <w:bookmarkEnd w:id="3"/>
     </w:p>
     <w:p>
       <w:r>
@@ -9359,9 +9409,11 @@
       <w:r>
         <w:t xml:space="preserve"> “</w:t>
       </w:r>
+      <w:proofErr w:type="spellStart"/>
       <w:r>
         <w:t>InsertSampleDataService</w:t>
       </w:r>
+      <w:proofErr w:type="spellEnd"/>
       <w:r>
         <w:t>”</w:t>
       </w:r>
@@ -9407,8 +9459,13 @@
         </w:numPr>
       </w:pPr>
       <w:r>
-        <w:t>Crea un usuario User</w:t>
-      </w:r>
+        <w:t xml:space="preserve">Crea un usuario </w:t>
+      </w:r>
+      <w:proofErr w:type="spellStart"/>
+      <w:r>
+        <w:t>User</w:t>
+      </w:r>
+      <w:proofErr w:type="spellEnd"/>
       <w:r>
         <w:t>:</w:t>
       </w:r>
@@ -9454,7 +9511,15 @@
         <w:t>estas opciones</w:t>
       </w:r>
       <w:r>
-        <w:t xml:space="preserve"> en el “@PostContruct”</w:t>
+        <w:t xml:space="preserve"> en el “@</w:t>
+      </w:r>
+      <w:proofErr w:type="spellStart"/>
+      <w:r>
+        <w:t>PostContruct</w:t>
+      </w:r>
+      <w:proofErr w:type="spellEnd"/>
+      <w:r>
+        <w:t>”</w:t>
       </w:r>
     </w:p>
     <w:p>
@@ -9507,7 +9572,7 @@
           <w:numId w:val="2"/>
         </w:numPr>
       </w:pPr>
-      <w:bookmarkStart w:id="5" w:name="_Toc512465140"/>
+      <w:bookmarkStart w:id="4" w:name="_Toc512465140"/>
       <w:r>
         <w:t>Cre</w:t>
       </w:r>
@@ -9520,14 +9585,22 @@
       <w:r>
         <w:t>.</w:t>
       </w:r>
-      <w:bookmarkEnd w:id="5"/>
+      <w:bookmarkEnd w:id="4"/>
     </w:p>
     <w:p>
       <w:r>
         <w:t>Como se indica en el enunciado</w:t>
       </w:r>
       <w:r>
-        <w:t>, se creado una clase denominada “LogService” para crear un log de todos los sucesos que ocurren en la aplicación. Para ello se añadido la siguiente dependencia al archivo “pom.xml”.</w:t>
+        <w:t>, se creado una clase denominada “</w:t>
+      </w:r>
+      <w:proofErr w:type="spellStart"/>
+      <w:r>
+        <w:t>LogService</w:t>
+      </w:r>
+      <w:proofErr w:type="spellEnd"/>
+      <w:r>
+        <w:t>” para crear un log de todos los sucesos que ocurren en la aplicación. Para ello se añadido la siguiente dependencia al archivo “pom.xml”.</w:t>
       </w:r>
     </w:p>
     <w:p>
@@ -9574,7 +9647,17 @@
     </w:p>
     <w:p>
       <w:r>
-        <w:t>También en el fichero “aplicaction.properties” indicamos el fichero donde se guardará el log.</w:t>
+        <w:t>También en el fichero “</w:t>
+      </w:r>
+      <w:proofErr w:type="spellStart"/>
+      <w:proofErr w:type="gramStart"/>
+      <w:r>
+        <w:t>aplicaction.properties</w:t>
+      </w:r>
+      <w:proofErr w:type="spellEnd"/>
+      <w:proofErr w:type="gramEnd"/>
+      <w:r>
+        <w:t>” indicamos el fichero donde se guardará el log.</w:t>
       </w:r>
     </w:p>
     <w:p>
@@ -9682,7 +9765,15 @@
     </w:p>
     <w:p>
       <w:r>
-        <w:t>Se optado por esta manera para hacerla dinámica, únicamente tenemos que instanciarla en las clases que queremos registrar su actividad pasándole como parámetro “this” en su constructor. Un ejemplo:</w:t>
+        <w:t>Se optado por esta manera para hacerla dinámica, únicamente tenemos que instanciarla en las clases que queremos registrar su actividad pasándole como parámetro “</w:t>
+      </w:r>
+      <w:proofErr w:type="spellStart"/>
+      <w:r>
+        <w:t>this</w:t>
+      </w:r>
+      <w:proofErr w:type="spellEnd"/>
+      <w:r>
+        <w:t>” en su constructor. Un ejemplo:</w:t>
       </w:r>
     </w:p>
     <w:p>
@@ -9736,18 +9827,47 @@
           <w:numId w:val="2"/>
         </w:numPr>
       </w:pPr>
-      <w:bookmarkStart w:id="6" w:name="_Toc512465141"/>
+      <w:bookmarkStart w:id="5" w:name="_Toc512465141"/>
       <w:r>
         <w:t>Proceso de internacionalización.</w:t>
       </w:r>
-      <w:bookmarkEnd w:id="6"/>
-    </w:p>
-    <w:p>
-      <w:r>
-        <w:t>Para el proceso de internacionalización se han creado los ficheros .messages como se indicó en clase únicamente con una ligera variación, su localización. En mi caso</w:t>
-      </w:r>
-      <w:r>
-        <w:t>, los he colocado dentro de un directorio denominado “messages” dentro del directorio “resources”</w:t>
+      <w:bookmarkEnd w:id="5"/>
+    </w:p>
+    <w:p>
+      <w:r>
+        <w:t xml:space="preserve">Para el proceso de internacionalización se han creado los </w:t>
+      </w:r>
+      <w:proofErr w:type="gramStart"/>
+      <w:r>
+        <w:t>ficheros .</w:t>
+      </w:r>
+      <w:proofErr w:type="spellStart"/>
+      <w:r>
+        <w:t>messages</w:t>
+      </w:r>
+      <w:proofErr w:type="spellEnd"/>
+      <w:proofErr w:type="gramEnd"/>
+      <w:r>
+        <w:t xml:space="preserve"> como se indicó en clase únicamente con una ligera variación, su localización. En mi caso</w:t>
+      </w:r>
+      <w:r>
+        <w:t>, los he colocado dentro de un directorio denominado “</w:t>
+      </w:r>
+      <w:proofErr w:type="spellStart"/>
+      <w:r>
+        <w:t>messages</w:t>
+      </w:r>
+      <w:proofErr w:type="spellEnd"/>
+      <w:r>
+        <w:t>” dentro del directorio “</w:t>
+      </w:r>
+      <w:proofErr w:type="spellStart"/>
+      <w:r>
+        <w:t>resources</w:t>
+      </w:r>
+      <w:proofErr w:type="spellEnd"/>
+      <w:r>
+        <w:t>”</w:t>
       </w:r>
     </w:p>
     <w:p>
@@ -9794,7 +9914,17 @@
     </w:p>
     <w:p>
       <w:r>
-        <w:t>Para que la aplicación los reconozca, he tenido que hacer la siguiente modificación en el archivo “aplicaction.properties”.</w:t>
+        <w:t>Para que la aplicación los reconozca, he tenido que hacer la siguiente modificación en el archivo “</w:t>
+      </w:r>
+      <w:proofErr w:type="spellStart"/>
+      <w:proofErr w:type="gramStart"/>
+      <w:r>
+        <w:t>aplicaction.properties</w:t>
+      </w:r>
+      <w:proofErr w:type="spellEnd"/>
+      <w:proofErr w:type="gramEnd"/>
+      <w:r>
+        <w:t>”.</w:t>
       </w:r>
     </w:p>
     <w:p>
@@ -9860,24 +9990,42 @@
           <w:numId w:val="2"/>
         </w:numPr>
       </w:pPr>
-      <w:bookmarkStart w:id="7" w:name="_Toc512465142"/>
+      <w:bookmarkStart w:id="6" w:name="_Toc512465142"/>
+      <w:proofErr w:type="spellStart"/>
       <w:r>
         <w:t>Externacionalización</w:t>
       </w:r>
+      <w:proofErr w:type="spellEnd"/>
       <w:r>
         <w:t xml:space="preserve"> de las consultas</w:t>
       </w:r>
       <w:r>
         <w:t>.</w:t>
       </w:r>
-      <w:bookmarkEnd w:id="7"/>
-    </w:p>
-    <w:p>
-      <w:r>
-        <w:t>Este apartado no se ha dado en clase pero</w:t>
-      </w:r>
-      <w:r>
-        <w:t xml:space="preserve"> yo he decido externalizar las consultas tal como nos enseñaron en la asignatura de “Repositorios de la Información”. Para ello he creado un directorio denominado “META-INF” dentro del directorio “resource”. </w:t>
+      <w:bookmarkEnd w:id="6"/>
+    </w:p>
+    <w:p>
+      <w:r>
+        <w:t xml:space="preserve">Este apartado no se ha dado en </w:t>
+      </w:r>
+      <w:proofErr w:type="gramStart"/>
+      <w:r>
+        <w:t>clase</w:t>
+      </w:r>
+      <w:proofErr w:type="gramEnd"/>
+      <w:r>
+        <w:t xml:space="preserve"> pero</w:t>
+      </w:r>
+      <w:r>
+        <w:t xml:space="preserve"> yo he decido externalizar las consultas tal como nos enseñaron en la asignatura de “Repositorios de la Información”. Para ello he creado un directorio denominado “META-INF” dentro del directorio “</w:t>
+      </w:r>
+      <w:proofErr w:type="spellStart"/>
+      <w:r>
+        <w:t>resource</w:t>
+      </w:r>
+      <w:proofErr w:type="spellEnd"/>
+      <w:r>
+        <w:t xml:space="preserve">”. </w:t>
       </w:r>
     </w:p>
     <w:p>
@@ -9926,9 +10074,16 @@
       <w:r>
         <w:t>Dentro de este he creado un fichero denominado “</w:t>
       </w:r>
-      <w:r>
-        <w:t>jpa-named-queries.properties</w:t>
-      </w:r>
+      <w:proofErr w:type="spellStart"/>
+      <w:r>
+        <w:t>jpa-named-</w:t>
+      </w:r>
+      <w:proofErr w:type="gramStart"/>
+      <w:r>
+        <w:t>queries.properties</w:t>
+      </w:r>
+      <w:proofErr w:type="spellEnd"/>
+      <w:proofErr w:type="gramEnd"/>
       <w:r>
         <w:t>”, en el cual he añadido las diferente consultas que se usan en la aplicación. Para que esta funcione correctamente, se debe seguir la siguiente estructura:</w:t>
       </w:r>
@@ -10035,19 +10190,21 @@
           <w:numId w:val="2"/>
         </w:numPr>
       </w:pPr>
-      <w:bookmarkStart w:id="8" w:name="_Toc512465143"/>
+      <w:bookmarkStart w:id="7" w:name="_Toc512465143"/>
       <w:r>
         <w:t>Roles de la aplicación</w:t>
       </w:r>
-      <w:bookmarkEnd w:id="8"/>
+      <w:bookmarkEnd w:id="7"/>
     </w:p>
     <w:p>
       <w:r>
         <w:t>He establecido dos roles para la aplicación “ROLE_USER” para usuario sin privilegios especiales y “ROLE_ADMIN” para usuario con privilegios de administrador. Esto se realizado mediante la creación de la clase “</w:t>
       </w:r>
+      <w:proofErr w:type="spellStart"/>
       <w:r>
         <w:t>RolesService</w:t>
       </w:r>
+      <w:proofErr w:type="spellEnd"/>
       <w:r>
         <w:t>”.</w:t>
       </w:r>
@@ -10107,20 +10264,22 @@
           <w:numId w:val="2"/>
         </w:numPr>
       </w:pPr>
-      <w:bookmarkStart w:id="9" w:name="_Toc512465144"/>
+      <w:bookmarkStart w:id="8" w:name="_Toc512465144"/>
       <w:r>
         <w:lastRenderedPageBreak/>
         <w:t>Definición de permisos</w:t>
       </w:r>
-      <w:bookmarkEnd w:id="9"/>
+      <w:bookmarkEnd w:id="8"/>
     </w:p>
     <w:p>
       <w:r>
         <w:t>Para esta aplicación hemos definidos los siguientes permisos en la clase “</w:t>
       </w:r>
+      <w:proofErr w:type="spellStart"/>
       <w:r>
         <w:t>WebSecurityConfig</w:t>
       </w:r>
+      <w:proofErr w:type="spellEnd"/>
       <w:r>
         <w:t>”.</w:t>
       </w:r>
@@ -10169,7 +10328,15 @@
     </w:p>
     <w:p>
       <w:r>
-        <w:t>Definimos que los css, imágenes, scripts, las pagina de inicio, registrase, login, y login del administrador pueda acceder cualquier usuario. También definimos que las url que sean de administrador solo pueden acceder los usuarios que tengan el rol “ADMIN_USER”</w:t>
+        <w:t xml:space="preserve">Definimos que los </w:t>
+      </w:r>
+      <w:proofErr w:type="spellStart"/>
+      <w:r>
+        <w:t>css</w:t>
+      </w:r>
+      <w:proofErr w:type="spellEnd"/>
+      <w:r>
+        <w:t>, imágenes, scripts, las pagina de inicio, registrase, login, y login del administrador pueda acceder cualquier usuario. También definimos que las url que sean de administrador solo pueden acceder los usuarios que tengan el rol “ADMIN_USER”</w:t>
       </w:r>
     </w:p>
     <w:p>
@@ -10180,19 +10347,21 @@
           <w:numId w:val="2"/>
         </w:numPr>
       </w:pPr>
-      <w:bookmarkStart w:id="10" w:name="_Toc512465145"/>
+      <w:bookmarkStart w:id="9" w:name="_Toc512465145"/>
       <w:r>
         <w:t>Utilidades</w:t>
       </w:r>
-      <w:bookmarkEnd w:id="10"/>
+      <w:bookmarkEnd w:id="9"/>
     </w:p>
     <w:p>
       <w:r>
         <w:t>He reutilizado una clase denominada “</w:t>
       </w:r>
+      <w:proofErr w:type="spellStart"/>
       <w:r>
         <w:t>createFolder</w:t>
       </w:r>
+      <w:proofErr w:type="spellEnd"/>
       <w:r>
         <w:t>” para crear directorios de manera dinámica para el log de la aplicación y el guardado de las imágenes subidas por los usuarios.</w:t>
       </w:r>
@@ -10248,11 +10417,11 @@
           <w:numId w:val="2"/>
         </w:numPr>
       </w:pPr>
-      <w:bookmarkStart w:id="11" w:name="_Toc512465146"/>
+      <w:bookmarkStart w:id="10" w:name="_Toc512465146"/>
       <w:r>
         <w:t>Público: registrarse como usuario</w:t>
       </w:r>
-      <w:bookmarkEnd w:id="11"/>
+      <w:bookmarkEnd w:id="10"/>
     </w:p>
     <w:p>
       <w:r>
@@ -10277,7 +10446,13 @@
         </w:numPr>
       </w:pPr>
       <w:r>
-        <w:t>Al formulario le insertamos un object para que si el registro no es válido, guarde los datos que ha introducido el usuario a excepción de las contraseñas para evitar que los tenga que volver a introducir.</w:t>
+        <w:t xml:space="preserve">Al formulario le insertamos un object para </w:t>
+      </w:r>
+      <w:r>
+        <w:t>que,</w:t>
+      </w:r>
+      <w:r>
+        <w:t xml:space="preserve"> si el registro no es válido, guarde los datos que ha introducido el usuario a excepción de las contraseñas para evitar que los tenga que volver a introducir.</w:t>
       </w:r>
     </w:p>
     <w:p>
@@ -10444,7 +10619,13 @@
         <w:pStyle w:val="Prrafodelista"/>
       </w:pPr>
       <w:r>
-        <w:t>Comprueba que las dos contraseñas que introduce el usuario son iguales y hasta que el usuario no introduce todos los campos del formulario desactiva el botón de “Enviar.</w:t>
+        <w:t>Comprueba que las dos contraseñas que introduce el usuario son iguales y hasta que el usuario no introduce todos los campos del formulario desactiva el botón de “Enviar</w:t>
+      </w:r>
+      <w:r>
+        <w:t>”</w:t>
+      </w:r>
+      <w:r>
+        <w:t>.</w:t>
       </w:r>
     </w:p>
     <w:p>
@@ -10543,7 +10724,21 @@
     <w:p>
       <w:r>
         <w:lastRenderedPageBreak/>
-        <w:t>Para que la vista se muestre correctamente debemos incluir en UserController los siguientes métodos:</w:t>
+        <w:t xml:space="preserve">Para que la vista se muestre correctamente debemos incluir en </w:t>
+      </w:r>
+      <w:r>
+        <w:t>“</w:t>
+      </w:r>
+      <w:proofErr w:type="spellStart"/>
+      <w:r>
+        <w:t>UserController</w:t>
+      </w:r>
+      <w:proofErr w:type="spellEnd"/>
+      <w:r>
+        <w:t>”</w:t>
+      </w:r>
+      <w:r>
+        <w:t xml:space="preserve"> los siguientes métodos:</w:t>
       </w:r>
     </w:p>
     <w:p>
@@ -10555,8 +10750,13 @@
         </w:numPr>
       </w:pPr>
       <w:r>
-        <w:t>Un método para recoja la petición Get</w:t>
-      </w:r>
+        <w:t xml:space="preserve">Un método para recoja la petición </w:t>
+      </w:r>
+      <w:proofErr w:type="spellStart"/>
+      <w:r>
+        <w:t>Get</w:t>
+      </w:r>
+      <w:proofErr w:type="spellEnd"/>
       <w:r>
         <w:t xml:space="preserve"> para mostrar la vista.</w:t>
       </w:r>
@@ -10616,6 +10816,25 @@
       </w:pPr>
       <w:r>
         <w:t xml:space="preserve">Un método para recoja la petición Post y procese el formulario. </w:t>
+      </w:r>
+      <w:r>
+        <w:t xml:space="preserve">Al hacer el </w:t>
+      </w:r>
+      <w:proofErr w:type="spellStart"/>
+      <w:r>
+        <w:t>autologin</w:t>
+      </w:r>
+      <w:proofErr w:type="spellEnd"/>
+      <w:r>
+        <w:t xml:space="preserve"> usamos el parámetro “</w:t>
+      </w:r>
+      <w:proofErr w:type="spellStart"/>
+      <w:r>
+        <w:t>passwordConfirm</w:t>
+      </w:r>
+      <w:proofErr w:type="spellEnd"/>
+      <w:r>
+        <w:t>” ya que este método necesita la contraseña sin codificar para funcionar correctamente.</w:t>
       </w:r>
     </w:p>
     <w:p>
@@ -10773,7 +10992,21 @@
     </w:p>
     <w:p>
       <w:r>
-        <w:t>Si supera las comprobaciones se le asigna el rol “ROLE_USER” y se llama a UserService para que lo añada a la base de datos y encripte su contraseña.</w:t>
+        <w:t xml:space="preserve">Si supera las comprobaciones se le asigna el rol “ROLE_USER” y se llama a </w:t>
+      </w:r>
+      <w:r>
+        <w:t>“</w:t>
+      </w:r>
+      <w:proofErr w:type="spellStart"/>
+      <w:r>
+        <w:t>UserService</w:t>
+      </w:r>
+      <w:proofErr w:type="spellEnd"/>
+      <w:r>
+        <w:t>”</w:t>
+      </w:r>
+      <w:r>
+        <w:t xml:space="preserve"> para que lo añada a la base de datos y encripte su contraseña.</w:t>
       </w:r>
     </w:p>
     <w:p>
@@ -10820,10 +11053,26 @@
     </w:p>
     <w:p>
       <w:r>
-        <w:t>Una vez finalizado este proceso, la aplicación loguea automáticamente al usuario para que comience a usar la aplicación.</w:t>
-      </w:r>
-      <w:r>
-        <w:t xml:space="preserve"> Para ello también debemos implementar la clase “SecurityService”.</w:t>
+        <w:t xml:space="preserve">Una vez finalizado este proceso, la aplicación </w:t>
+      </w:r>
+      <w:proofErr w:type="spellStart"/>
+      <w:r>
+        <w:t>loguea</w:t>
+      </w:r>
+      <w:proofErr w:type="spellEnd"/>
+      <w:r>
+        <w:t xml:space="preserve"> automáticamente al usuario para que comience a usar la aplicación.</w:t>
+      </w:r>
+      <w:r>
+        <w:t xml:space="preserve"> Para ello también debemos implementar la clase “</w:t>
+      </w:r>
+      <w:proofErr w:type="spellStart"/>
+      <w:r>
+        <w:t>SecurityService</w:t>
+      </w:r>
+      <w:proofErr w:type="spellEnd"/>
+      <w:r>
+        <w:t>”.</w:t>
       </w:r>
     </w:p>
     <w:p>
@@ -10873,11 +11122,16 @@
       <w:r>
         <w:t>A su vez, esta clase llama a “</w:t>
       </w:r>
+      <w:proofErr w:type="spellStart"/>
       <w:r>
         <w:t>UserDetailsServiceImpl</w:t>
       </w:r>
+      <w:proofErr w:type="spellEnd"/>
       <w:r>
         <w:t>”</w:t>
+      </w:r>
+      <w:r>
+        <w:t>.</w:t>
       </w:r>
     </w:p>
     <w:p>
@@ -10935,16 +11189,49 @@
           <w:numId w:val="2"/>
         </w:numPr>
       </w:pPr>
-      <w:bookmarkStart w:id="12" w:name="_Toc512465147"/>
+      <w:bookmarkStart w:id="11" w:name="_Toc512465147"/>
       <w:r>
         <w:lastRenderedPageBreak/>
         <w:t>Público: iniciar sesión</w:t>
       </w:r>
-      <w:bookmarkEnd w:id="12"/>
+      <w:bookmarkEnd w:id="11"/>
     </w:p>
     <w:p>
       <w:r>
         <w:t>Se ha implementado la vista “login.html” para que el usuario pueda iniciar sesión.</w:t>
+      </w:r>
+    </w:p>
+    <w:p>
+      <w:r>
+        <w:t>Hay destacar un punto fundamental para que funcione correctamente esta vista.</w:t>
+      </w:r>
+    </w:p>
+    <w:p>
+      <w:pPr>
+        <w:pStyle w:val="Prrafodelista"/>
+        <w:numPr>
+          <w:ilvl w:val="0"/>
+          <w:numId w:val="7"/>
+        </w:numPr>
+      </w:pPr>
+      <w:r>
+        <w:t>Los inputs que se usan deben tener como atributo name “</w:t>
+      </w:r>
+      <w:proofErr w:type="spellStart"/>
+      <w:r>
+        <w:t>username</w:t>
+      </w:r>
+      <w:proofErr w:type="spellEnd"/>
+      <w:r>
+        <w:t>” y “</w:t>
+      </w:r>
+      <w:proofErr w:type="spellStart"/>
+      <w:r>
+        <w:t>password</w:t>
+      </w:r>
+      <w:proofErr w:type="spellEnd"/>
+      <w:r>
+        <w:t>” respectivamente para que los reconozca Spring Security sin problemas.</w:t>
       </w:r>
     </w:p>
     <w:p>
@@ -10991,6 +11278,12 @@
     </w:p>
     <w:p>
       <w:r>
+        <w:br w:type="page"/>
+      </w:r>
+    </w:p>
+    <w:p>
+      <w:r>
+        <w:lastRenderedPageBreak/>
         <w:t>El resultado es el siguiente:</w:t>
       </w:r>
     </w:p>
@@ -11038,14 +11331,29 @@
     </w:p>
     <w:p>
       <w:r>
-        <w:lastRenderedPageBreak/>
         <w:t>Se declarado un nuevo método</w:t>
       </w:r>
       <w:r>
-        <w:t xml:space="preserve"> “login()”</w:t>
-      </w:r>
-      <w:r>
-        <w:t xml:space="preserve"> en “UserController” para mostrar esta vista.</w:t>
+        <w:t xml:space="preserve"> “</w:t>
+      </w:r>
+      <w:proofErr w:type="gramStart"/>
+      <w:r>
+        <w:t>login(</w:t>
+      </w:r>
+      <w:proofErr w:type="gramEnd"/>
+      <w:r>
+        <w:t>)”</w:t>
+      </w:r>
+      <w:r>
+        <w:t xml:space="preserve"> en “</w:t>
+      </w:r>
+      <w:proofErr w:type="spellStart"/>
+      <w:r>
+        <w:t>UserController</w:t>
+      </w:r>
+      <w:proofErr w:type="spellEnd"/>
+      <w:r>
+        <w:t>” para mostrar esta vista.</w:t>
       </w:r>
     </w:p>
     <w:p>
@@ -11096,6 +11404,11 @@
       </w:r>
     </w:p>
     <w:p>
+      <w:r>
+        <w:br w:type="page"/>
+      </w:r>
+    </w:p>
+    <w:p>
       <w:pPr>
         <w:pStyle w:val="Ttulo2"/>
         <w:numPr>
@@ -11103,15 +11416,24 @@
           <w:numId w:val="2"/>
         </w:numPr>
       </w:pPr>
-      <w:bookmarkStart w:id="13" w:name="_Toc512465148"/>
-      <w:r>
+      <w:bookmarkStart w:id="12" w:name="_Toc512465148"/>
+      <w:r>
+        <w:lastRenderedPageBreak/>
         <w:t>Usuario registrado: listar todos los usuarios de la aplicación</w:t>
       </w:r>
-      <w:bookmarkEnd w:id="13"/>
-    </w:p>
-    <w:p>
-      <w:r>
-        <w:t>Se ha creado la vista “list.html” dentro del directorio “users”.</w:t>
+      <w:bookmarkEnd w:id="12"/>
+    </w:p>
+    <w:p>
+      <w:r>
+        <w:t>Se ha creado la vista “list.html” dentro del directorio “</w:t>
+      </w:r>
+      <w:proofErr w:type="spellStart"/>
+      <w:r>
+        <w:t>users</w:t>
+      </w:r>
+      <w:proofErr w:type="spellEnd"/>
+      <w:r>
+        <w:t>”.</w:t>
       </w:r>
     </w:p>
     <w:p>
@@ -11213,6 +11535,8 @@
       <w:r>
         <w:t>Se declarado un nuevo método “</w:t>
       </w:r>
+      <w:proofErr w:type="spellStart"/>
+      <w:proofErr w:type="gramStart"/>
       <w:r>
         <w:rPr>
           <w:rFonts w:ascii="Consolas" w:hAnsi="Consolas" w:cs="Consolas"/>
@@ -11222,6 +11546,7 @@
         </w:rPr>
         <w:t>listUsers</w:t>
       </w:r>
+      <w:proofErr w:type="spellEnd"/>
       <w:r>
         <w:rPr>
           <w:rFonts w:ascii="Consolas" w:hAnsi="Consolas" w:cs="Consolas"/>
@@ -11229,10 +11554,28 @@
           <w:sz w:val="20"/>
           <w:szCs w:val="20"/>
         </w:rPr>
-        <w:t>()</w:t>
-      </w:r>
-      <w:r>
-        <w:t>” en “UserController” para mostrar esta vista.</w:t>
+        <w:t>(</w:t>
+      </w:r>
+      <w:proofErr w:type="gramEnd"/>
+      <w:r>
+        <w:rPr>
+          <w:rFonts w:ascii="Consolas" w:hAnsi="Consolas" w:cs="Consolas"/>
+          <w:color w:val="000000"/>
+          <w:sz w:val="20"/>
+          <w:szCs w:val="20"/>
+        </w:rPr>
+        <w:t>)</w:t>
+      </w:r>
+      <w:r>
+        <w:t>” en “</w:t>
+      </w:r>
+      <w:proofErr w:type="spellStart"/>
+      <w:r>
+        <w:t>UserController</w:t>
+      </w:r>
+      <w:proofErr w:type="spellEnd"/>
+      <w:r>
+        <w:t>” para mostrar esta vista.</w:t>
       </w:r>
     </w:p>
     <w:p>
@@ -11284,7 +11627,20 @@
     </w:p>
     <w:p>
       <w:r>
-        <w:t>También se ha creado el método “getUsers()” en esta clase para diferenciar cuando se muestran todos los usuario</w:t>
+        <w:t>También se ha creado el método “</w:t>
+      </w:r>
+      <w:proofErr w:type="spellStart"/>
+      <w:proofErr w:type="gramStart"/>
+      <w:r>
+        <w:t>getUsers</w:t>
+      </w:r>
+      <w:proofErr w:type="spellEnd"/>
+      <w:r>
+        <w:t>(</w:t>
+      </w:r>
+      <w:proofErr w:type="gramEnd"/>
+      <w:r>
+        <w:t>)” en esta clase para diferenciar cuando se muestran todos los usuario</w:t>
       </w:r>
       <w:r>
         <w:t>s</w:t>
@@ -11344,7 +11700,15 @@
     </w:p>
     <w:p>
       <w:r>
-        <w:t>Para realizar estas búsquedas se han implementado los siguientes métodos en “UserServicies”</w:t>
+        <w:t>Para realizar estas búsquedas se han implementado los siguientes métodos en “</w:t>
+      </w:r>
+      <w:proofErr w:type="spellStart"/>
+      <w:r>
+        <w:t>UserServicies</w:t>
+      </w:r>
+      <w:proofErr w:type="spellEnd"/>
+      <w:r>
+        <w:t>”</w:t>
       </w:r>
     </w:p>
     <w:p>
@@ -11391,7 +11755,15 @@
     </w:p>
     <w:p>
       <w:r>
-        <w:t>Y en la clase “UsersRepository” también se han añadido nuevos métodos.</w:t>
+        <w:t>Y en la clase “</w:t>
+      </w:r>
+      <w:proofErr w:type="spellStart"/>
+      <w:r>
+        <w:t>UsersRepository</w:t>
+      </w:r>
+      <w:proofErr w:type="spellEnd"/>
+      <w:r>
+        <w:t>” también se han añadido nuevos métodos.</w:t>
       </w:r>
     </w:p>
     <w:p>
@@ -11449,8 +11821,37 @@
           <w:numId w:val="7"/>
         </w:numPr>
       </w:pPr>
-      <w:r>
-        <w:t>User.findAllList=SELECT u FROM User u WHERE u.id != ?1 ORDER BY u.surName ASC</w:t>
+      <w:proofErr w:type="spellStart"/>
+      <w:r>
+        <w:t>User.findAllList</w:t>
+      </w:r>
+      <w:proofErr w:type="spellEnd"/>
+      <w:r>
+        <w:t xml:space="preserve">=SELECT u FROM </w:t>
+      </w:r>
+      <w:proofErr w:type="spellStart"/>
+      <w:r>
+        <w:t>User</w:t>
+      </w:r>
+      <w:proofErr w:type="spellEnd"/>
+      <w:r>
+        <w:t xml:space="preserve"> u WHERE u.</w:t>
+      </w:r>
+      <w:proofErr w:type="gramStart"/>
+      <w:r>
+        <w:t>id !</w:t>
+      </w:r>
+      <w:proofErr w:type="gramEnd"/>
+      <w:r>
+        <w:t xml:space="preserve">= ?1 ORDER BY </w:t>
+      </w:r>
+      <w:proofErr w:type="spellStart"/>
+      <w:r>
+        <w:t>u.surName</w:t>
+      </w:r>
+      <w:proofErr w:type="spellEnd"/>
+      <w:r>
+        <w:t xml:space="preserve"> ASC</w:t>
       </w:r>
     </w:p>
     <w:p>
@@ -11461,15 +11862,23 @@
           <w:numId w:val="2"/>
         </w:numPr>
       </w:pPr>
-      <w:bookmarkStart w:id="14" w:name="_Toc512465149"/>
+      <w:bookmarkStart w:id="13" w:name="_Toc512465149"/>
       <w:r>
         <w:t>Usuario registrado: buscar entre todos los usuarios de la aplicación</w:t>
       </w:r>
-      <w:bookmarkEnd w:id="14"/>
-    </w:p>
-    <w:p>
-      <w:r>
-        <w:t>Para hacer este caso de uso se ha utilizado la vista “list.html” del directorio “users”, para ser más específicos el siguiente frag</w:t>
+      <w:bookmarkEnd w:id="13"/>
+    </w:p>
+    <w:p>
+      <w:r>
+        <w:t>Para hacer este caso de uso se ha utilizado la vista “list.html” del directorio “</w:t>
+      </w:r>
+      <w:proofErr w:type="spellStart"/>
+      <w:r>
+        <w:t>users</w:t>
+      </w:r>
+      <w:proofErr w:type="spellEnd"/>
+      <w:r>
+        <w:t>”, para ser más específicos el siguiente frag</w:t>
       </w:r>
       <w:r>
         <w:t>mento.</w:t>
@@ -11524,6 +11933,8 @@
       <w:r>
         <w:t xml:space="preserve"> llama al método “</w:t>
       </w:r>
+      <w:proofErr w:type="spellStart"/>
+      <w:proofErr w:type="gramStart"/>
       <w:r>
         <w:rPr>
           <w:rFonts w:ascii="Consolas" w:hAnsi="Consolas" w:cs="Consolas"/>
@@ -11533,6 +11944,7 @@
         </w:rPr>
         <w:t>listUsers</w:t>
       </w:r>
+      <w:proofErr w:type="spellEnd"/>
       <w:r>
         <w:rPr>
           <w:rFonts w:ascii="Consolas" w:hAnsi="Consolas" w:cs="Consolas"/>
@@ -11540,16 +11952,44 @@
           <w:sz w:val="20"/>
           <w:szCs w:val="20"/>
         </w:rPr>
-        <w:t>()</w:t>
-      </w:r>
-      <w:r>
-        <w:t>” en “UserController” pero indicando el parámetro “</w:t>
-      </w:r>
+        <w:t>(</w:t>
+      </w:r>
+      <w:proofErr w:type="gramEnd"/>
+      <w:r>
+        <w:rPr>
+          <w:rFonts w:ascii="Consolas" w:hAnsi="Consolas" w:cs="Consolas"/>
+          <w:color w:val="000000"/>
+          <w:sz w:val="20"/>
+          <w:szCs w:val="20"/>
+        </w:rPr>
+        <w:t>)</w:t>
+      </w:r>
+      <w:r>
+        <w:t>” en “</w:t>
+      </w:r>
+      <w:proofErr w:type="spellStart"/>
+      <w:r>
+        <w:t>UserController</w:t>
+      </w:r>
+      <w:proofErr w:type="spellEnd"/>
+      <w:r>
+        <w:t>” pero indicando el parámetro “</w:t>
+      </w:r>
+      <w:proofErr w:type="spellStart"/>
       <w:r>
         <w:t>searchText</w:t>
       </w:r>
-      <w:r>
-        <w:t>” para realizar el filtro en el método “getUsers()”</w:t>
+      <w:proofErr w:type="spellEnd"/>
+      <w:r>
+        <w:t>” para realizar el filtro en el método “</w:t>
+      </w:r>
+      <w:proofErr w:type="spellStart"/>
+      <w:r>
+        <w:t>getUsers</w:t>
+      </w:r>
+      <w:proofErr w:type="spellEnd"/>
+      <w:r>
+        <w:t>()”</w:t>
       </w:r>
       <w:r>
         <w:t>.</w:t>
@@ -11557,11 +11997,21 @@
     </w:p>
     <w:p>
       <w:r>
-        <w:t>En “UsersService” se ha implementado un nuevo método “</w:t>
-      </w:r>
+        <w:t>En “</w:t>
+      </w:r>
+      <w:proofErr w:type="spellStart"/>
+      <w:r>
+        <w:t>UsersService</w:t>
+      </w:r>
+      <w:proofErr w:type="spellEnd"/>
+      <w:r>
+        <w:t>” se ha implementado un nuevo método “</w:t>
+      </w:r>
+      <w:proofErr w:type="spellStart"/>
       <w:r>
         <w:t>searchByEmailAndNameAndSurname</w:t>
       </w:r>
+      <w:proofErr w:type="spellEnd"/>
       <w:r>
         <w:t>” para realizar la nueva búsqueda.</w:t>
       </w:r>
@@ -11610,14 +12060,26 @@
     </w:p>
     <w:p>
       <w:r>
-        <w:t>Y en “UsersRepository” también se ha añadido un nuevo método “</w:t>
-      </w:r>
+        <w:t>Y en “</w:t>
+      </w:r>
+      <w:proofErr w:type="spellStart"/>
+      <w:r>
+        <w:t>UsersRepository</w:t>
+      </w:r>
+      <w:proofErr w:type="spellEnd"/>
+      <w:r>
+        <w:t>” también se ha añadido un nuevo método “</w:t>
+      </w:r>
+      <w:proofErr w:type="spellStart"/>
       <w:r>
         <w:t>searchByEmailAndNameAndSurname</w:t>
       </w:r>
+      <w:proofErr w:type="spellEnd"/>
       <w:r>
         <w:t>”.</w:t>
       </w:r>
+      <w:bookmarkStart w:id="14" w:name="_GoBack"/>
+      <w:bookmarkEnd w:id="14"/>
     </w:p>
     <w:p>
       <w:r>
@@ -11675,8 +12137,47 @@
           <w:numId w:val="7"/>
         </w:numPr>
       </w:pPr>
-      <w:r>
-        <w:t>User.searchByEmailAndNameAndSurname=SELECT u FROM User u WHERE (LOWER(u.email) LIKE LOWER(?1) OR LOWER(u.name) LIKE LOWER(?1) OR LOWER(u.surName) LIKE LOWER(?1)) AND u.id != ?2 ORDER BY u.surName ASC</w:t>
+      <w:proofErr w:type="spellStart"/>
+      <w:r>
+        <w:t>User.searchByEmailAndNameAndSurname</w:t>
+      </w:r>
+      <w:proofErr w:type="spellEnd"/>
+      <w:r>
+        <w:t xml:space="preserve">=SELECT u FROM </w:t>
+      </w:r>
+      <w:proofErr w:type="spellStart"/>
+      <w:r>
+        <w:t>User</w:t>
+      </w:r>
+      <w:proofErr w:type="spellEnd"/>
+      <w:r>
+        <w:t xml:space="preserve"> u WHERE (LOWER(</w:t>
+      </w:r>
+      <w:proofErr w:type="spellStart"/>
+      <w:proofErr w:type="gramStart"/>
+      <w:r>
+        <w:t>u.email</w:t>
+      </w:r>
+      <w:proofErr w:type="spellEnd"/>
+      <w:proofErr w:type="gramEnd"/>
+      <w:r>
+        <w:t>) LIKE LOWER(?1) OR LOWER(u.name) LIKE LOWER(?1) OR LOWER(</w:t>
+      </w:r>
+      <w:proofErr w:type="spellStart"/>
+      <w:r>
+        <w:t>u.surName</w:t>
+      </w:r>
+      <w:proofErr w:type="spellEnd"/>
+      <w:r>
+        <w:t xml:space="preserve">) LIKE LOWER(?1)) AND u.id != ?2 ORDER BY </w:t>
+      </w:r>
+      <w:proofErr w:type="spellStart"/>
+      <w:r>
+        <w:t>u.surName</w:t>
+      </w:r>
+      <w:proofErr w:type="spellEnd"/>
+      <w:r>
+        <w:t xml:space="preserve"> ASC</w:t>
       </w:r>
     </w:p>
     <w:p>
@@ -11695,7 +12196,15 @@
     </w:p>
     <w:p>
       <w:r>
-        <w:t>Para hacer este caso de uso se ha utilizado la vista “list.html” del directorio “users”, para ser más específicos el siguiente fragmento.</w:t>
+        <w:t>Para hacer este caso de uso se ha utilizado la vista “list.html” del directorio “</w:t>
+      </w:r>
+      <w:proofErr w:type="spellStart"/>
+      <w:r>
+        <w:t>users</w:t>
+      </w:r>
+      <w:proofErr w:type="spellEnd"/>
+      <w:r>
+        <w:t>”, para ser más específicos el siguiente fragmento.</w:t>
       </w:r>
     </w:p>
     <w:p>
@@ -11742,7 +12251,15 @@
     </w:p>
     <w:p>
       <w:r>
-        <w:t xml:space="preserve">Como en thymleaf es difícil iterar en </w:t>
+        <w:t xml:space="preserve">Como en </w:t>
+      </w:r>
+      <w:proofErr w:type="spellStart"/>
+      <w:r>
+        <w:t>thymleaf</w:t>
+      </w:r>
+      <w:proofErr w:type="spellEnd"/>
+      <w:r>
+        <w:t xml:space="preserve"> es difícil iterar en </w:t>
       </w:r>
       <w:r>
         <w:t>una lista de objetos contenida</w:t>
@@ -11754,7 +12271,23 @@
         <w:t xml:space="preserve"> de un objeto</w:t>
       </w:r>
       <w:r>
-        <w:t>, he decidido hacer la comprobación en java. Para ello he añadido un atributo transient a los usuarios denominado “receiveRequest”.</w:t>
+        <w:t xml:space="preserve">, he decidido hacer la comprobación en java. Para ello he añadido un atributo </w:t>
+      </w:r>
+      <w:proofErr w:type="spellStart"/>
+      <w:r>
+        <w:t>transient</w:t>
+      </w:r>
+      <w:proofErr w:type="spellEnd"/>
+      <w:r>
+        <w:t xml:space="preserve"> a los usuarios denominado “</w:t>
+      </w:r>
+      <w:proofErr w:type="spellStart"/>
+      <w:r>
+        <w:t>receiveRequest</w:t>
+      </w:r>
+      <w:proofErr w:type="spellEnd"/>
+      <w:r>
+        <w:t>”.</w:t>
       </w:r>
     </w:p>
     <w:p>
@@ -11801,7 +12334,15 @@
     </w:p>
     <w:p>
       <w:r>
-        <w:t>En este objeto se carga la petición de amistad entre el usuario que está en sesión y el este usuario, si existe. Así en thymleaf solo cambiamos lo que se muestra dependiendo de este atributo.</w:t>
+        <w:t xml:space="preserve">En este objeto se carga la petición de amistad entre el usuario que está en sesión y el este usuario, si existe. Así en </w:t>
+      </w:r>
+      <w:proofErr w:type="spellStart"/>
+      <w:r>
+        <w:t>thymleaf</w:t>
+      </w:r>
+      <w:proofErr w:type="spellEnd"/>
+      <w:r>
+        <w:t xml:space="preserve"> solo cambiamos lo que se muestra dependiendo de este atributo.</w:t>
       </w:r>
     </w:p>
     <w:p>
@@ -11848,7 +12389,15 @@
     </w:p>
     <w:p>
       <w:r>
-        <w:t>Como este atributo es null cuando se crean los objetos, a la hora de llamar al controlador se inicializa.</w:t>
+        <w:t xml:space="preserve">Como este atributo es </w:t>
+      </w:r>
+      <w:proofErr w:type="spellStart"/>
+      <w:r>
+        <w:t>null</w:t>
+      </w:r>
+      <w:proofErr w:type="spellEnd"/>
+      <w:r>
+        <w:t xml:space="preserve"> cuando se crean los objetos, a la hora de llamar al controlador se inicializa.</w:t>
       </w:r>
     </w:p>
     <w:p>
@@ -11909,7 +12458,31 @@
     </w:p>
     <w:p>
       <w:r>
-        <w:t>También hay que modificar “UsersServices” para añadir un nuevo método que devuleva las peticiones en “RequestServices”.</w:t>
+        <w:t>También hay que modificar “</w:t>
+      </w:r>
+      <w:proofErr w:type="spellStart"/>
+      <w:r>
+        <w:t>UsersServices</w:t>
+      </w:r>
+      <w:proofErr w:type="spellEnd"/>
+      <w:r>
+        <w:t xml:space="preserve">” para añadir un nuevo método que </w:t>
+      </w:r>
+      <w:proofErr w:type="spellStart"/>
+      <w:r>
+        <w:t>devuleva</w:t>
+      </w:r>
+      <w:proofErr w:type="spellEnd"/>
+      <w:r>
+        <w:t xml:space="preserve"> las peticiones en “</w:t>
+      </w:r>
+      <w:proofErr w:type="spellStart"/>
+      <w:r>
+        <w:t>RequestServices</w:t>
+      </w:r>
+      <w:proofErr w:type="spellEnd"/>
+      <w:r>
+        <w:t>”.</w:t>
       </w:r>
     </w:p>
     <w:p>
@@ -11956,7 +12529,15 @@
     </w:p>
     <w:p>
       <w:r>
-        <w:t>Y por consecuencia también hay que modificar “RequestRepository”.</w:t>
+        <w:t>Y por consecuencia también hay que modificar “</w:t>
+      </w:r>
+      <w:proofErr w:type="spellStart"/>
+      <w:r>
+        <w:t>RequestRepository</w:t>
+      </w:r>
+      <w:proofErr w:type="spellEnd"/>
+      <w:r>
+        <w:t>”.</w:t>
       </w:r>
     </w:p>
     <w:p>
@@ -12014,13 +12595,42 @@
           <w:numId w:val="7"/>
         </w:numPr>
       </w:pPr>
-      <w:r>
-        <w:t>Request.findBySenderIdAndReceiverId=SELECT r FROM Request r WHERE r.sender.id = ?1 AND r.receiver.id = ?2</w:t>
-      </w:r>
-    </w:p>
-    <w:p>
-      <w:r>
-        <w:t>Una vez configurada la lista, cuando el usuario envia el formulario para enviar una petición, es decir pulsa el botón “Enviar solicitud” se llama a “RequestController” con el siguiente método.</w:t>
+      <w:proofErr w:type="spellStart"/>
+      <w:r>
+        <w:t>Request.findBySenderIdAndReceiverId</w:t>
+      </w:r>
+      <w:proofErr w:type="spellEnd"/>
+      <w:r>
+        <w:t xml:space="preserve">=SELECT r FROM </w:t>
+      </w:r>
+      <w:proofErr w:type="spellStart"/>
+      <w:r>
+        <w:t>Request</w:t>
+      </w:r>
+      <w:proofErr w:type="spellEnd"/>
+      <w:r>
+        <w:t xml:space="preserve"> r WHERE </w:t>
+      </w:r>
+      <w:proofErr w:type="gramStart"/>
+      <w:r>
+        <w:t>r.sender.id</w:t>
+      </w:r>
+      <w:proofErr w:type="gramEnd"/>
+      <w:r>
+        <w:t xml:space="preserve"> = ?1 AND r.receiver.id = ?2</w:t>
+      </w:r>
+    </w:p>
+    <w:p>
+      <w:r>
+        <w:t>Una vez configurada la lista, cuando el usuario envia el formulario para enviar una petición, es decir pulsa el botón “Enviar solicitud” se llama a “</w:t>
+      </w:r>
+      <w:proofErr w:type="spellStart"/>
+      <w:r>
+        <w:t>RequestController</w:t>
+      </w:r>
+      <w:proofErr w:type="spellEnd"/>
+      <w:r>
+        <w:t>” con el siguiente método.</w:t>
       </w:r>
     </w:p>
     <w:p>
@@ -12067,7 +12677,15 @@
     </w:p>
     <w:p>
       <w:r>
-        <w:t>Y a su vez a “RequestService” con el siguiente método.</w:t>
+        <w:t>Y a su vez a “</w:t>
+      </w:r>
+      <w:proofErr w:type="spellStart"/>
+      <w:r>
+        <w:t>RequestService</w:t>
+      </w:r>
+      <w:proofErr w:type="spellEnd"/>
+      <w:r>
+        <w:t>” con el siguiente método.</w:t>
       </w:r>
     </w:p>
     <w:p>
@@ -12131,7 +12749,15 @@
     </w:p>
     <w:p>
       <w:r>
-        <w:t>Para listar todas las invitaciones se ha creado una nueva vista denominada “receiver.html” dentro del directorio “requests”.</w:t>
+        <w:t>Para listar todas las invitaciones se ha creado una nueva vista denominada “receiver.html” dentro del directorio “</w:t>
+      </w:r>
+      <w:proofErr w:type="spellStart"/>
+      <w:r>
+        <w:t>requests</w:t>
+      </w:r>
+      <w:proofErr w:type="spellEnd"/>
+      <w:r>
+        <w:t>”.</w:t>
       </w:r>
     </w:p>
     <w:p>
@@ -12226,7 +12852,15 @@
     <w:p>
       <w:r>
         <w:lastRenderedPageBreak/>
-        <w:t>Para mostrar esta vista, se ha creado un nuevo método dentro de “RequestReceiver”.</w:t>
+        <w:t>Para mostrar esta vista, se ha creado un nuevo método dentro de “</w:t>
+      </w:r>
+      <w:proofErr w:type="spellStart"/>
+      <w:r>
+        <w:t>RequestReceiver</w:t>
+      </w:r>
+      <w:proofErr w:type="spellEnd"/>
+      <w:r>
+        <w:t>”.</w:t>
       </w:r>
     </w:p>
     <w:p>
@@ -12273,7 +12907,15 @@
     </w:p>
     <w:p>
       <w:r>
-        <w:t>En “RequestService” se creado un nuevo método para cargar estas peticiones.</w:t>
+        <w:t>En “</w:t>
+      </w:r>
+      <w:proofErr w:type="spellStart"/>
+      <w:r>
+        <w:t>RequestService</w:t>
+      </w:r>
+      <w:proofErr w:type="spellEnd"/>
+      <w:r>
+        <w:t>” se creado un nuevo método para cargar estas peticiones.</w:t>
       </w:r>
     </w:p>
     <w:p>
@@ -12320,7 +12962,15 @@
     </w:p>
     <w:p>
       <w:r>
-        <w:t>Y en “RequestRepository” también se ha añadido un nuevo método para realizar la nueva consulta.</w:t>
+        <w:t>Y en “</w:t>
+      </w:r>
+      <w:proofErr w:type="spellStart"/>
+      <w:r>
+        <w:t>RequestRepository</w:t>
+      </w:r>
+      <w:proofErr w:type="spellEnd"/>
+      <w:r>
+        <w:t>” también se ha añadido un nuevo método para realizar la nueva consulta.</w:t>
       </w:r>
     </w:p>
     <w:p>
@@ -12378,8 +13028,39 @@
           <w:numId w:val="7"/>
         </w:numPr>
       </w:pPr>
-      <w:r>
-        <w:t>User.findAllByRequestReceiverId=SELECT r.sender FROM Request r WHERE r.status = 'SENT' AND r.receiver.id = ?1</w:t>
+      <w:proofErr w:type="spellStart"/>
+      <w:r>
+        <w:t>User.findAllByRequestReceiverId</w:t>
+      </w:r>
+      <w:proofErr w:type="spellEnd"/>
+      <w:r>
+        <w:t xml:space="preserve">=SELECT </w:t>
+      </w:r>
+      <w:proofErr w:type="spellStart"/>
+      <w:proofErr w:type="gramStart"/>
+      <w:r>
+        <w:t>r.sender</w:t>
+      </w:r>
+      <w:proofErr w:type="spellEnd"/>
+      <w:proofErr w:type="gramEnd"/>
+      <w:r>
+        <w:t xml:space="preserve"> FROM </w:t>
+      </w:r>
+      <w:proofErr w:type="spellStart"/>
+      <w:r>
+        <w:t>Request</w:t>
+      </w:r>
+      <w:proofErr w:type="spellEnd"/>
+      <w:r>
+        <w:t xml:space="preserve"> r WHERE </w:t>
+      </w:r>
+      <w:proofErr w:type="spellStart"/>
+      <w:r>
+        <w:t>r.status</w:t>
+      </w:r>
+      <w:proofErr w:type="spellEnd"/>
+      <w:r>
+        <w:t xml:space="preserve"> = 'SENT' AND r.receiver.id = ?1</w:t>
       </w:r>
     </w:p>
     <w:p>
@@ -12445,7 +13126,15 @@
     </w:p>
     <w:p>
       <w:r>
-        <w:t>Este formulario llama a “RequestController”. Este controlador acepta la solicitud en varios pasos.</w:t>
+        <w:t>Este formulario llama a “</w:t>
+      </w:r>
+      <w:proofErr w:type="spellStart"/>
+      <w:r>
+        <w:t>RequestController</w:t>
+      </w:r>
+      <w:proofErr w:type="spellEnd"/>
+      <w:r>
+        <w:t>”. Este controlador acepta la solicitud en varios pasos.</w:t>
       </w:r>
     </w:p>
     <w:p>
@@ -12559,7 +13248,15 @@
     </w:p>
     <w:p>
       <w:r>
-        <w:t>Para realizar estas acciones se han creado los siguientes métodos en “RequestController”.</w:t>
+        <w:t>Para realizar estas acciones se han creado los siguientes métodos en “</w:t>
+      </w:r>
+      <w:proofErr w:type="spellStart"/>
+      <w:r>
+        <w:t>RequestController</w:t>
+      </w:r>
+      <w:proofErr w:type="spellEnd"/>
+      <w:r>
+        <w:t>”.</w:t>
       </w:r>
     </w:p>
     <w:p>
@@ -12690,7 +13387,15 @@
     </w:p>
     <w:p>
       <w:r>
-        <w:t>Dentro de la entidad “Request” creamos el método “accept”</w:t>
+        <w:t>Dentro de la entidad “</w:t>
+      </w:r>
+      <w:proofErr w:type="spellStart"/>
+      <w:r>
+        <w:t>Request</w:t>
+      </w:r>
+      <w:proofErr w:type="spellEnd"/>
+      <w:r>
+        <w:t>” creamos el método “accept”</w:t>
       </w:r>
     </w:p>
     <w:p>
@@ -12738,7 +13443,28 @@
     <w:p>
       <w:r>
         <w:lastRenderedPageBreak/>
-        <w:t>En la clase “RequestService” creamos el método “modify()”:</w:t>
+        <w:t>En la clase “</w:t>
+      </w:r>
+      <w:proofErr w:type="spellStart"/>
+      <w:r>
+        <w:t>RequestService</w:t>
+      </w:r>
+      <w:proofErr w:type="spellEnd"/>
+      <w:r>
+        <w:t>” creamos el método “</w:t>
+      </w:r>
+      <w:proofErr w:type="spellStart"/>
+      <w:proofErr w:type="gramStart"/>
+      <w:r>
+        <w:t>modify</w:t>
+      </w:r>
+      <w:proofErr w:type="spellEnd"/>
+      <w:r>
+        <w:t>(</w:t>
+      </w:r>
+      <w:proofErr w:type="gramEnd"/>
+      <w:r>
+        <w:t>)”:</w:t>
       </w:r>
     </w:p>
     <w:p>
@@ -12785,7 +13511,28 @@
     </w:p>
     <w:p>
       <w:r>
-        <w:t>Y para finalizar creamos el método “modify()” en “UsersService”.</w:t>
+        <w:t>Y para finalizar creamos el método “</w:t>
+      </w:r>
+      <w:proofErr w:type="spellStart"/>
+      <w:proofErr w:type="gramStart"/>
+      <w:r>
+        <w:t>modify</w:t>
+      </w:r>
+      <w:proofErr w:type="spellEnd"/>
+      <w:r>
+        <w:t>(</w:t>
+      </w:r>
+      <w:proofErr w:type="gramEnd"/>
+      <w:r>
+        <w:t>)” en “</w:t>
+      </w:r>
+      <w:proofErr w:type="spellStart"/>
+      <w:r>
+        <w:t>UsersService</w:t>
+      </w:r>
+      <w:proofErr w:type="spellEnd"/>
+      <w:r>
+        <w:t>”.</w:t>
       </w:r>
     </w:p>
     <w:p>
@@ -12846,7 +13593,15 @@
     </w:p>
     <w:p>
       <w:r>
-        <w:t>Para ver los amigos de un usuario se ha creado la vista “friends.html” dentro del directorio “users”.</w:t>
+        <w:t>Para ver los amigos de un usuario se ha creado la vista “friends.html” dentro del directorio “</w:t>
+      </w:r>
+      <w:proofErr w:type="spellStart"/>
+      <w:r>
+        <w:t>users</w:t>
+      </w:r>
+      <w:proofErr w:type="spellEnd"/>
+      <w:r>
+        <w:t>”.</w:t>
       </w:r>
     </w:p>
     <w:p>
@@ -12948,11 +13703,29 @@
       <w:r>
         <w:t>Para mostrar esta vista, se ha añadido el método “</w:t>
       </w:r>
-      <w:r>
-        <w:t>showFriends()</w:t>
-      </w:r>
-      <w:r>
-        <w:t>” en “UserController”.</w:t>
+      <w:proofErr w:type="spellStart"/>
+      <w:proofErr w:type="gramStart"/>
+      <w:r>
+        <w:t>showFriends</w:t>
+      </w:r>
+      <w:proofErr w:type="spellEnd"/>
+      <w:r>
+        <w:t>(</w:t>
+      </w:r>
+      <w:proofErr w:type="gramEnd"/>
+      <w:r>
+        <w:t>)</w:t>
+      </w:r>
+      <w:r>
+        <w:t>” en “</w:t>
+      </w:r>
+      <w:proofErr w:type="spellStart"/>
+      <w:r>
+        <w:t>UserController</w:t>
+      </w:r>
+      <w:proofErr w:type="spellEnd"/>
+      <w:r>
+        <w:t>”.</w:t>
       </w:r>
     </w:p>
     <w:p>
@@ -12999,7 +13772,28 @@
     </w:p>
     <w:p>
       <w:r>
-        <w:t>En “UsersServicies” se ha añadido el método “findAllFriendsById()”.</w:t>
+        <w:t>En “</w:t>
+      </w:r>
+      <w:proofErr w:type="spellStart"/>
+      <w:r>
+        <w:t>UsersServicies</w:t>
+      </w:r>
+      <w:proofErr w:type="spellEnd"/>
+      <w:r>
+        <w:t>” se ha añadido el método “</w:t>
+      </w:r>
+      <w:proofErr w:type="spellStart"/>
+      <w:proofErr w:type="gramStart"/>
+      <w:r>
+        <w:t>findAllFriendsById</w:t>
+      </w:r>
+      <w:proofErr w:type="spellEnd"/>
+      <w:r>
+        <w:t>(</w:t>
+      </w:r>
+      <w:proofErr w:type="gramEnd"/>
+      <w:r>
+        <w:t>)”.</w:t>
       </w:r>
     </w:p>
     <w:p>
@@ -13046,7 +13840,28 @@
     </w:p>
     <w:p>
       <w:r>
-        <w:t>Y en “UsersRepository” se ha añadido el método “findAllFriendsById()”.</w:t>
+        <w:t>Y en “</w:t>
+      </w:r>
+      <w:proofErr w:type="spellStart"/>
+      <w:r>
+        <w:t>UsersRepository</w:t>
+      </w:r>
+      <w:proofErr w:type="spellEnd"/>
+      <w:r>
+        <w:t>” se ha añadido el método “</w:t>
+      </w:r>
+      <w:proofErr w:type="spellStart"/>
+      <w:proofErr w:type="gramStart"/>
+      <w:r>
+        <w:t>findAllFriendsById</w:t>
+      </w:r>
+      <w:proofErr w:type="spellEnd"/>
+      <w:r>
+        <w:t>(</w:t>
+      </w:r>
+      <w:proofErr w:type="gramEnd"/>
+      <w:r>
+        <w:t>)”.</w:t>
       </w:r>
     </w:p>
     <w:p>
@@ -13104,8 +13919,31 @@
           <w:numId w:val="7"/>
         </w:numPr>
       </w:pPr>
-      <w:r>
-        <w:t>User.findAllFriendsById=SELECT u.friend FROM Friendship u WHERE u.user.id = ?1</w:t>
+      <w:proofErr w:type="spellStart"/>
+      <w:r>
+        <w:t>User.findAllFriendsById</w:t>
+      </w:r>
+      <w:proofErr w:type="spellEnd"/>
+      <w:r>
+        <w:t xml:space="preserve">=SELECT </w:t>
+      </w:r>
+      <w:proofErr w:type="spellStart"/>
+      <w:proofErr w:type="gramStart"/>
+      <w:r>
+        <w:t>u.friend</w:t>
+      </w:r>
+      <w:proofErr w:type="spellEnd"/>
+      <w:proofErr w:type="gramEnd"/>
+      <w:r>
+        <w:t xml:space="preserve"> FROM </w:t>
+      </w:r>
+      <w:proofErr w:type="spellStart"/>
+      <w:r>
+        <w:t>Friendship</w:t>
+      </w:r>
+      <w:proofErr w:type="spellEnd"/>
+      <w:r>
+        <w:t xml:space="preserve"> u WHERE u.user.id = ?1</w:t>
       </w:r>
     </w:p>
     <w:p>
@@ -13227,10 +14065,31 @@
         <w:t>Para mostrar esta vista hay que implementar un nuevo método</w:t>
       </w:r>
       <w:r>
-        <w:t xml:space="preserve"> “formPost()”</w:t>
-      </w:r>
-      <w:r>
-        <w:t xml:space="preserve"> en “PostController”.</w:t>
+        <w:t xml:space="preserve"> “</w:t>
+      </w:r>
+      <w:proofErr w:type="spellStart"/>
+      <w:proofErr w:type="gramStart"/>
+      <w:r>
+        <w:t>formPost</w:t>
+      </w:r>
+      <w:proofErr w:type="spellEnd"/>
+      <w:r>
+        <w:t>(</w:t>
+      </w:r>
+      <w:proofErr w:type="gramEnd"/>
+      <w:r>
+        <w:t>)”</w:t>
+      </w:r>
+      <w:r>
+        <w:t xml:space="preserve"> en “</w:t>
+      </w:r>
+      <w:proofErr w:type="spellStart"/>
+      <w:r>
+        <w:t>PostController</w:t>
+      </w:r>
+      <w:proofErr w:type="spellEnd"/>
+      <w:r>
+        <w:t>”.</w:t>
       </w:r>
     </w:p>
     <w:p>
@@ -13277,7 +14136,15 @@
     </w:p>
     <w:p>
       <w:r>
-        <w:t>Y para procesar el formulario de creación hay que crear otro método en “PostController”.</w:t>
+        <w:t>Y para procesar el formulario de creación hay que crear otro método en “</w:t>
+      </w:r>
+      <w:proofErr w:type="spellStart"/>
+      <w:r>
+        <w:t>PostController</w:t>
+      </w:r>
+      <w:proofErr w:type="spellEnd"/>
+      <w:r>
+        <w:t>”.</w:t>
       </w:r>
     </w:p>
     <w:p>
@@ -13324,7 +14191,15 @@
     </w:p>
     <w:p>
       <w:r>
-        <w:t>Obviando la parte de imágenes, este método llama primero un validador para comprobar los datos introducidos por el usuario. Esta clase es “PostValidator”.</w:t>
+        <w:t>Obviando la parte de imágenes, este método llama primero un validador para comprobar los datos introducidos por el usuario. Esta clase es “</w:t>
+      </w:r>
+      <w:proofErr w:type="spellStart"/>
+      <w:r>
+        <w:t>PostValidator</w:t>
+      </w:r>
+      <w:proofErr w:type="spellEnd"/>
+      <w:r>
+        <w:t>”.</w:t>
       </w:r>
     </w:p>
     <w:p>
@@ -13372,7 +14247,28 @@
     <w:p>
       <w:r>
         <w:lastRenderedPageBreak/>
-        <w:t>Una vez validado se guarda llamando a “PostService” con el método “add()”.</w:t>
+        <w:t>Una vez validado se guarda llamando a “</w:t>
+      </w:r>
+      <w:proofErr w:type="spellStart"/>
+      <w:r>
+        <w:t>PostService</w:t>
+      </w:r>
+      <w:proofErr w:type="spellEnd"/>
+      <w:r>
+        <w:t>” con el método “</w:t>
+      </w:r>
+      <w:proofErr w:type="spellStart"/>
+      <w:proofErr w:type="gramStart"/>
+      <w:r>
+        <w:t>add</w:t>
+      </w:r>
+      <w:proofErr w:type="spellEnd"/>
+      <w:r>
+        <w:t>(</w:t>
+      </w:r>
+      <w:proofErr w:type="gramEnd"/>
+      <w:r>
+        <w:t>)”.</w:t>
       </w:r>
     </w:p>
     <w:p>
@@ -13528,7 +14424,23 @@
     <w:p>
       <w:r>
         <w:lastRenderedPageBreak/>
-        <w:t>Para ello, se ha implementado el método “listPost” en “PostController”</w:t>
+        <w:t>Para ello, se ha implementado el método “</w:t>
+      </w:r>
+      <w:proofErr w:type="spellStart"/>
+      <w:r>
+        <w:t>listPost</w:t>
+      </w:r>
+      <w:proofErr w:type="spellEnd"/>
+      <w:r>
+        <w:t>” en “</w:t>
+      </w:r>
+      <w:proofErr w:type="spellStart"/>
+      <w:r>
+        <w:t>PostController</w:t>
+      </w:r>
+      <w:proofErr w:type="spellEnd"/>
+      <w:r>
+        <w:t>”</w:t>
       </w:r>
     </w:p>
     <w:p>
@@ -13575,7 +14487,23 @@
     </w:p>
     <w:p>
       <w:r>
-        <w:t>En “PostService” se ha implementado el método “findAll”.</w:t>
+        <w:t>En “</w:t>
+      </w:r>
+      <w:proofErr w:type="spellStart"/>
+      <w:r>
+        <w:t>PostService</w:t>
+      </w:r>
+      <w:proofErr w:type="spellEnd"/>
+      <w:r>
+        <w:t>” se ha implementado el método “</w:t>
+      </w:r>
+      <w:proofErr w:type="spellStart"/>
+      <w:r>
+        <w:t>findAll</w:t>
+      </w:r>
+      <w:proofErr w:type="spellEnd"/>
+      <w:r>
+        <w:t>”.</w:t>
       </w:r>
     </w:p>
     <w:p>
@@ -13622,7 +14550,15 @@
     </w:p>
     <w:p>
       <w:r>
-        <w:t>Y en “PostRepository” el método “”.</w:t>
+        <w:t>Y en “</w:t>
+      </w:r>
+      <w:proofErr w:type="spellStart"/>
+      <w:r>
+        <w:t>PostRepository</w:t>
+      </w:r>
+      <w:proofErr w:type="spellEnd"/>
+      <w:r>
+        <w:t>” el método “”.</w:t>
       </w:r>
     </w:p>
     <w:p>
@@ -13680,8 +14616,29 @@
           <w:numId w:val="7"/>
         </w:numPr>
       </w:pPr>
-      <w:r>
-        <w:t>Post.findAllByUserId=SELECT p FROM Post p where p.user.id = ?1 ORDER BY p.date ASC</w:t>
+      <w:proofErr w:type="spellStart"/>
+      <w:r>
+        <w:t>Post.findAllByUserId</w:t>
+      </w:r>
+      <w:proofErr w:type="spellEnd"/>
+      <w:r>
+        <w:t xml:space="preserve">=SELECT p FROM Post p where </w:t>
+      </w:r>
+      <w:proofErr w:type="gramStart"/>
+      <w:r>
+        <w:t>p.user.id</w:t>
+      </w:r>
+      <w:proofErr w:type="gramEnd"/>
+      <w:r>
+        <w:t xml:space="preserve"> = ?1 ORDER BY </w:t>
+      </w:r>
+      <w:proofErr w:type="spellStart"/>
+      <w:r>
+        <w:t>p.date</w:t>
+      </w:r>
+      <w:proofErr w:type="spellEnd"/>
+      <w:r>
+        <w:t xml:space="preserve"> ASC</w:t>
       </w:r>
     </w:p>
     <w:p>
@@ -13702,11 +14659,16 @@
       <w:r>
         <w:t xml:space="preserve">Para hacer este caso de uso, he creado </w:t>
       </w:r>
+      <w:proofErr w:type="gramStart"/>
       <w:r>
         <w:t>unas</w:t>
       </w:r>
       <w:r>
-        <w:t xml:space="preserve"> vista denominada “</w:t>
+        <w:t xml:space="preserve"> vista denominada</w:t>
+      </w:r>
+      <w:proofErr w:type="gramEnd"/>
+      <w:r>
+        <w:t xml:space="preserve"> “</w:t>
       </w:r>
       <w:r>
         <w:t>friends.html</w:t>
@@ -13814,7 +14776,15 @@
     </w:p>
     <w:p>
       <w:r>
-        <w:t>En “PostController” añadimos el siguiente método.</w:t>
+        <w:t>En “</w:t>
+      </w:r>
+      <w:proofErr w:type="spellStart"/>
+      <w:r>
+        <w:t>PostController</w:t>
+      </w:r>
+      <w:proofErr w:type="spellEnd"/>
+      <w:r>
+        <w:t>” añadimos el siguiente método.</w:t>
       </w:r>
     </w:p>
     <w:p>
@@ -13953,7 +14923,15 @@
         <w:t xml:space="preserve">En </w:t>
       </w:r>
       <w:r>
-        <w:t>“PostController” comprobamos que la imagen es válida.</w:t>
+        <w:t>“</w:t>
+      </w:r>
+      <w:proofErr w:type="spellStart"/>
+      <w:r>
+        <w:t>PostController</w:t>
+      </w:r>
+      <w:proofErr w:type="spellEnd"/>
+      <w:r>
+        <w:t>” comprobamos que la imagen es válida.</w:t>
       </w:r>
     </w:p>
     <w:p>
@@ -14017,9 +14995,22 @@
     <w:p/>
     <w:p/>
     <w:p>
+      <w:proofErr w:type="spellStart"/>
       <w:r>
         <w:lastRenderedPageBreak/>
-        <w:t xml:space="preserve">Despues en “PostService” guardamos el post con la imagen. </w:t>
+        <w:t>Despues</w:t>
+      </w:r>
+      <w:proofErr w:type="spellEnd"/>
+      <w:r>
+        <w:t xml:space="preserve"> en “</w:t>
+      </w:r>
+      <w:proofErr w:type="spellStart"/>
+      <w:r>
+        <w:t>PostService</w:t>
+      </w:r>
+      <w:proofErr w:type="spellEnd"/>
+      <w:r>
+        <w:t xml:space="preserve">” guardamos el post con la imagen. </w:t>
       </w:r>
     </w:p>
     <w:p>
@@ -14120,7 +15111,15 @@
         </w:numPr>
       </w:pPr>
       <w:r>
-        <w:t>En la carpeta “resource” para que sea persistente pero no se cargara la imagen de este directorio hasta que no se reinicie o refresque el proyecto.</w:t>
+        <w:t>En la carpeta “</w:t>
+      </w:r>
+      <w:proofErr w:type="spellStart"/>
+      <w:r>
+        <w:t>resource</w:t>
+      </w:r>
+      <w:proofErr w:type="spellEnd"/>
+      <w:r>
+        <w:t>” para que sea persistente pero no se cargara la imagen de este directorio hasta que no se reinicie o refresque el proyecto.</w:t>
       </w:r>
     </w:p>
     <w:p>
@@ -14174,7 +15173,15 @@
         </w:numPr>
       </w:pPr>
       <w:r>
-        <w:t>En la carpeta “target” para que se muestre la imagen sin recargar la aplicación, pero esta carpeta se destruye cuando se recarga, no es persistente</w:t>
+        <w:t>En la carpeta “</w:t>
+      </w:r>
+      <w:proofErr w:type="gramStart"/>
+      <w:r>
+        <w:t>target</w:t>
+      </w:r>
+      <w:proofErr w:type="gramEnd"/>
+      <w:r>
+        <w:t>” para que se muestre la imagen sin recargar la aplicación, pero esta carpeta se destruye cuando se recarga, no es persistente</w:t>
       </w:r>
     </w:p>
     <w:p>
@@ -14336,7 +15343,15 @@
     </w:p>
     <w:p>
       <w:r>
-        <w:t>En “UserController” se han creado dos métodos para que funcione esta vista.</w:t>
+        <w:t>En “</w:t>
+      </w:r>
+      <w:proofErr w:type="spellStart"/>
+      <w:r>
+        <w:t>UserController</w:t>
+      </w:r>
+      <w:proofErr w:type="spellEnd"/>
+      <w:r>
+        <w:t>” se han creado dos métodos para que funcione esta vista.</w:t>
       </w:r>
     </w:p>
     <w:p>
@@ -14446,7 +15461,23 @@
         <w:pStyle w:val="Prrafodelista"/>
       </w:pPr>
       <w:r>
-        <w:t>Si todas las comprobaciones son correcta logue al usuario, usando el autologin de Spring Security y lo lleva a la pantalla</w:t>
+        <w:t xml:space="preserve">Si todas las comprobaciones son </w:t>
+      </w:r>
+      <w:proofErr w:type="gramStart"/>
+      <w:r>
+        <w:t>correcta</w:t>
+      </w:r>
+      <w:proofErr w:type="gramEnd"/>
+      <w:r>
+        <w:t xml:space="preserve"> logue al usuario, usando el </w:t>
+      </w:r>
+      <w:proofErr w:type="spellStart"/>
+      <w:r>
+        <w:t>autologin</w:t>
+      </w:r>
+      <w:proofErr w:type="spellEnd"/>
+      <w:r>
+        <w:t xml:space="preserve"> de Spring Security y lo lleva a la pantalla</w:t>
       </w:r>
       <w:r>
         <w:t xml:space="preserve"> de “home”</w:t>
@@ -14724,7 +15755,15 @@
     <w:p>
       <w:r>
         <w:lastRenderedPageBreak/>
-        <w:t>En la clase “UserController” se añadido el método “”.</w:t>
+        <w:t>En la clase “</w:t>
+      </w:r>
+      <w:proofErr w:type="spellStart"/>
+      <w:r>
+        <w:t>UserController</w:t>
+      </w:r>
+      <w:proofErr w:type="spellEnd"/>
+      <w:r>
+        <w:t>” se añadido el método “”.</w:t>
       </w:r>
     </w:p>
     <w:p>
@@ -14832,7 +15871,28 @@
     </w:p>
     <w:p>
       <w:r>
-        <w:t>Este formulario llama al método “deleteUser()” de la clase “UserController”.</w:t>
+        <w:t>Este formulario llama al método “</w:t>
+      </w:r>
+      <w:proofErr w:type="spellStart"/>
+      <w:proofErr w:type="gramStart"/>
+      <w:r>
+        <w:t>deleteUser</w:t>
+      </w:r>
+      <w:proofErr w:type="spellEnd"/>
+      <w:r>
+        <w:t>(</w:t>
+      </w:r>
+      <w:proofErr w:type="gramEnd"/>
+      <w:r>
+        <w:t>)” de la clase “</w:t>
+      </w:r>
+      <w:proofErr w:type="spellStart"/>
+      <w:r>
+        <w:t>UserController</w:t>
+      </w:r>
+      <w:proofErr w:type="spellEnd"/>
+      <w:r>
+        <w:t>”.</w:t>
       </w:r>
     </w:p>
     <w:p>
@@ -14879,7 +15939,28 @@
     </w:p>
     <w:p>
       <w:r>
-        <w:t>Este a su vez llama a “delete()” de la clase “UserService”</w:t>
+        <w:t>Este a su vez llama a “</w:t>
+      </w:r>
+      <w:proofErr w:type="spellStart"/>
+      <w:proofErr w:type="gramStart"/>
+      <w:r>
+        <w:t>delete</w:t>
+      </w:r>
+      <w:proofErr w:type="spellEnd"/>
+      <w:r>
+        <w:t>(</w:t>
+      </w:r>
+      <w:proofErr w:type="gramEnd"/>
+      <w:r>
+        <w:t>)” de la clase “</w:t>
+      </w:r>
+      <w:proofErr w:type="spellStart"/>
+      <w:r>
+        <w:t>UserService</w:t>
+      </w:r>
+      <w:proofErr w:type="spellEnd"/>
+      <w:r>
+        <w:t>”</w:t>
       </w:r>
     </w:p>
     <w:p>
@@ -17309,7 +18390,15 @@
     </w:p>
     <w:p>
       <w:r>
-        <w:t>En “PostController”</w:t>
+        <w:t>En “</w:t>
+      </w:r>
+      <w:proofErr w:type="spellStart"/>
+      <w:r>
+        <w:t>PostController</w:t>
+      </w:r>
+      <w:proofErr w:type="spellEnd"/>
+      <w:r>
+        <w:t>”</w:t>
       </w:r>
       <w:r>
         <w:t xml:space="preserve"> creamos un método que ejecute el formulario.</w:t>
@@ -17359,7 +18448,23 @@
     </w:p>
     <w:p>
       <w:r>
-        <w:t>Después dentro de “PostService” añadimos los siguiente métodos.</w:t>
+        <w:t>Después dentro de “</w:t>
+      </w:r>
+      <w:proofErr w:type="spellStart"/>
+      <w:r>
+        <w:t>PostService</w:t>
+      </w:r>
+      <w:proofErr w:type="spellEnd"/>
+      <w:r>
+        <w:t xml:space="preserve">” añadimos los </w:t>
+      </w:r>
+      <w:proofErr w:type="gramStart"/>
+      <w:r>
+        <w:t>siguiente métodos</w:t>
+      </w:r>
+      <w:proofErr w:type="gramEnd"/>
+      <w:r>
+        <w:t>.</w:t>
       </w:r>
     </w:p>
     <w:p>
@@ -17548,7 +18653,7 @@
               <w:noProof/>
               <w:color w:val="002060"/>
             </w:rPr>
-            <w:t>3</w:t>
+            <w:t>30</w:t>
           </w:r>
           <w:r>
             <w:rPr>
@@ -17584,7 +18689,7 @@
             <w:rPr>
               <w:color w:val="002060"/>
             </w:rPr>
-            <w:t>54</w:t>
+            <w:t>55</w:t>
           </w:r>
           <w:r>
             <w:rPr>
@@ -19615,6 +20720,7 @@
     <w:rsid w:val="006377B0"/>
     <w:rsid w:val="00A36FCD"/>
     <w:rsid w:val="00B42063"/>
+    <w:rsid w:val="00DA09DE"/>
     <w:rsid w:val="00E47988"/>
     <w:rsid w:val="00F66721"/>
   </w:rsids>
@@ -20415,7 +21521,7 @@
 </file>
 
 <file path=customXml/itemProps2.xml><?xml version="1.0" encoding="utf-8"?>
-<ds:datastoreItem xmlns:ds="http://schemas.openxmlformats.org/officeDocument/2006/customXml" ds:itemID="{4E87F49B-6968-4AD5-8161-14BB1AFAED97}">
+<ds:datastoreItem xmlns:ds="http://schemas.openxmlformats.org/officeDocument/2006/customXml" ds:itemID="{5B67C1DA-A5F9-4B4D-9D52-F435C70160BD}">
   <ds:schemaRefs>
     <ds:schemaRef ds:uri="http://schemas.openxmlformats.org/officeDocument/2006/bibliography"/>
   </ds:schemaRefs>

</xml_diff>

<commit_message>
Arreglado log entregable 2
</commit_message>
<xml_diff>
--- a/sdi1-UO239795.docx
+++ b/sdi1-UO239795.docx
@@ -2,6 +2,8 @@
 <file path=word/document.xml><?xml version="1.0" encoding="utf-8"?>
 <w:document xmlns:wpc="http://schemas.microsoft.com/office/word/2010/wordprocessingCanvas" xmlns:cx="http://schemas.microsoft.com/office/drawing/2014/chartex" xmlns:cx1="http://schemas.microsoft.com/office/drawing/2015/9/8/chartex" xmlns:cx2="http://schemas.microsoft.com/office/drawing/2015/10/21/chartex" xmlns:cx3="http://schemas.microsoft.com/office/drawing/2016/5/9/chartex" xmlns:cx4="http://schemas.microsoft.com/office/drawing/2016/5/10/chartex" xmlns:cx5="http://schemas.microsoft.com/office/drawing/2016/5/11/chartex" xmlns:cx6="http://schemas.microsoft.com/office/drawing/2016/5/12/chartex" xmlns:cx7="http://schemas.microsoft.com/office/drawing/2016/5/13/chartex" xmlns:cx8="http://schemas.microsoft.com/office/drawing/2016/5/14/chartex" xmlns:mc="http://schemas.openxmlformats.org/markup-compatibility/2006" xmlns:aink="http://schemas.microsoft.com/office/drawing/2016/ink" xmlns:am3d="http://schemas.microsoft.com/office/drawing/2017/model3d" xmlns:o="urn:schemas-microsoft-com:office:office" xmlns:r="http://schemas.openxmlformats.org/officeDocument/2006/relationships" xmlns:m="http://schemas.openxmlformats.org/officeDocument/2006/math" xmlns:v="urn:schemas-microsoft-com:vml" xmlns:wp14="http://schemas.microsoft.com/office/word/2010/wordprocessingDrawing" xmlns:wp="http://schemas.openxmlformats.org/drawingml/2006/wordprocessingDrawing" xmlns:w10="urn:schemas-microsoft-com:office:word" xmlns:w="http://schemas.openxmlformats.org/wordprocessingml/2006/main" xmlns:w14="http://schemas.microsoft.com/office/word/2010/wordml" xmlns:w15="http://schemas.microsoft.com/office/word/2012/wordml" xmlns:w16cid="http://schemas.microsoft.com/office/word/2016/wordml/cid" xmlns:w16se="http://schemas.microsoft.com/office/word/2015/wordml/symex" xmlns:wpg="http://schemas.microsoft.com/office/word/2010/wordprocessingGroup" xmlns:wpi="http://schemas.microsoft.com/office/word/2010/wordprocessingInk" xmlns:wne="http://schemas.microsoft.com/office/word/2006/wordml" xmlns:wps="http://schemas.microsoft.com/office/word/2010/wordprocessingShape" mc:Ignorable="w14 w15 w16se w16cid wp14">
   <w:body>
+    <w:bookmarkStart w:id="0" w:name="_GoBack" w:displacedByCustomXml="next"/>
+    <w:bookmarkEnd w:id="0" w:displacedByCustomXml="next"/>
     <w:sdt>
       <w:sdtPr>
         <w:rPr>
@@ -8770,12 +8772,12 @@
       <w:pPr>
         <w:pStyle w:val="Ttulo1"/>
       </w:pPr>
-      <w:bookmarkStart w:id="0" w:name="_Toc512465136"/>
+      <w:bookmarkStart w:id="1" w:name="_Toc512465136"/>
       <w:r>
         <w:lastRenderedPageBreak/>
         <w:t>Implementación</w:t>
       </w:r>
-      <w:bookmarkEnd w:id="0"/>
+      <w:bookmarkEnd w:id="1"/>
     </w:p>
     <w:p>
       <w:pPr>
@@ -8785,11 +8787,11 @@
           <w:numId w:val="2"/>
         </w:numPr>
       </w:pPr>
-      <w:bookmarkStart w:id="1" w:name="_Toc512465137"/>
+      <w:bookmarkStart w:id="2" w:name="_Toc512465137"/>
       <w:r>
         <w:t>Aspectos comunes</w:t>
       </w:r>
-      <w:bookmarkEnd w:id="1"/>
+      <w:bookmarkEnd w:id="2"/>
     </w:p>
     <w:p>
       <w:pPr>
@@ -8799,11 +8801,11 @@
           <w:numId w:val="2"/>
         </w:numPr>
       </w:pPr>
-      <w:bookmarkStart w:id="2" w:name="_Toc512465138"/>
+      <w:bookmarkStart w:id="3" w:name="_Toc512465138"/>
       <w:r>
         <w:t>Entidades de la aplicación.</w:t>
       </w:r>
-      <w:bookmarkEnd w:id="2"/>
+      <w:bookmarkEnd w:id="3"/>
     </w:p>
     <w:p>
       <w:r>
@@ -8825,15 +8827,7 @@
         <w:t>clases de objeto</w:t>
       </w:r>
       <w:r>
-        <w:t xml:space="preserve"> dentro del paquete “</w:t>
-      </w:r>
-      <w:proofErr w:type="spellStart"/>
-      <w:r>
-        <w:t>entities</w:t>
-      </w:r>
-      <w:proofErr w:type="spellEnd"/>
-      <w:r>
-        <w:t>”</w:t>
+        <w:t xml:space="preserve"> dentro del paquete “entities”</w:t>
       </w:r>
       <w:r>
         <w:t>.</w:t>
@@ -8909,13 +8903,8 @@
           <w:numId w:val="7"/>
         </w:numPr>
       </w:pPr>
-      <w:proofErr w:type="spellStart"/>
-      <w:r>
-        <w:t>User</w:t>
-      </w:r>
-      <w:proofErr w:type="spellEnd"/>
-      <w:r>
-        <w:t>: simula los usuarios que están dentro de la aplicación.</w:t>
+      <w:r>
+        <w:t>User: simula los usuarios que están dentro de la aplicación.</w:t>
       </w:r>
       <w:r>
         <w:t xml:space="preserve"> </w:t>
@@ -8992,13 +8981,8 @@
           <w:numId w:val="7"/>
         </w:numPr>
       </w:pPr>
-      <w:proofErr w:type="spellStart"/>
-      <w:r>
-        <w:t>Request</w:t>
-      </w:r>
-      <w:proofErr w:type="spellEnd"/>
-      <w:r>
-        <w:t xml:space="preserve">: simula las peticiones de amistad que se envían entre </w:t>
+      <w:r>
+        <w:t xml:space="preserve">Request: simula las peticiones de amistad que se envían entre </w:t>
       </w:r>
       <w:r>
         <w:t>sí</w:t>
@@ -9057,15 +9041,7 @@
         <w:pStyle w:val="Prrafodelista"/>
       </w:pPr>
       <w:r>
-        <w:t xml:space="preserve">En este objeto además de guardar una referencia al usuario que manda la petición y el que la recibe, se guarda el estado de esta, que se indicara con </w:t>
-      </w:r>
-      <w:proofErr w:type="spellStart"/>
-      <w:r>
-        <w:t>enumerable</w:t>
-      </w:r>
-      <w:proofErr w:type="spellEnd"/>
-      <w:r>
-        <w:t>. Este puede ser enviada, aceptada o bloqueada.</w:t>
+        <w:t>En este objeto además de guardar una referencia al usuario que manda la petición y el que la recibe, se guarda el estado de esta, que se indicara con enumerable. Este puede ser enviada, aceptada o bloqueada.</w:t>
       </w:r>
     </w:p>
     <w:p>
@@ -9124,13 +9100,8 @@
           <w:numId w:val="7"/>
         </w:numPr>
       </w:pPr>
-      <w:proofErr w:type="spellStart"/>
-      <w:r>
-        <w:t>Friendship</w:t>
-      </w:r>
-      <w:proofErr w:type="spellEnd"/>
-      <w:r>
-        <w:t>: simula la amistad que existe entre los diferentes usuarios.</w:t>
+      <w:r>
+        <w:t>Friendship: simula la amistad que existe entre los diferentes usuarios.</w:t>
       </w:r>
     </w:p>
     <w:p>
@@ -9183,31 +9154,7 @@
         <w:pStyle w:val="Prrafodelista"/>
       </w:pPr>
       <w:r>
-        <w:t>Esta clase ha sido creada debido a los problemas entre el mapeador y la paginación de lista, que se explicará más adelante en el documento. La manera elegante de crear las amistades hubiera sido en el atributo “</w:t>
-      </w:r>
-      <w:proofErr w:type="spellStart"/>
-      <w:r>
-        <w:t>friends</w:t>
-      </w:r>
-      <w:proofErr w:type="spellEnd"/>
-      <w:r>
-        <w:t>” de la clase “</w:t>
-      </w:r>
-      <w:proofErr w:type="spellStart"/>
-      <w:r>
-        <w:t>User</w:t>
-      </w:r>
-      <w:proofErr w:type="spellEnd"/>
-      <w:r>
-        <w:t>” haber puesto la etiqueta “</w:t>
-      </w:r>
-      <w:proofErr w:type="spellStart"/>
-      <w:r>
-        <w:t>ManyToMany</w:t>
-      </w:r>
-      <w:proofErr w:type="spellEnd"/>
-      <w:r>
-        <w:t>” pero a la hora de hacer la paginación de resultados la aplicación fallaba, cuando había más de una página. Por este motivo se optó por crear esta clase</w:t>
+        <w:t>Esta clase ha sido creada debido a los problemas entre el mapeador y la paginación de lista, que se explicará más adelante en el documento. La manera elegante de crear las amistades hubiera sido en el atributo “friends” de la clase “User” haber puesto la etiqueta “ManyToMany” pero a la hora de hacer la paginación de resultados la aplicación fallaba, cuando había más de una página. Por este motivo se optó por crear esta clase</w:t>
       </w:r>
     </w:p>
     <w:p>
@@ -9387,7 +9334,7 @@
           <w:numId w:val="2"/>
         </w:numPr>
       </w:pPr>
-      <w:bookmarkStart w:id="3" w:name="_Toc512465139"/>
+      <w:bookmarkStart w:id="4" w:name="_Toc512465139"/>
       <w:r>
         <w:t xml:space="preserve">Creación automática de </w:t>
       </w:r>
@@ -9397,7 +9344,7 @@
       <w:r>
         <w:t>.</w:t>
       </w:r>
-      <w:bookmarkEnd w:id="3"/>
+      <w:bookmarkEnd w:id="4"/>
     </w:p>
     <w:p>
       <w:r>
@@ -9409,11 +9356,9 @@
       <w:r>
         <w:t xml:space="preserve"> “</w:t>
       </w:r>
-      <w:proofErr w:type="spellStart"/>
       <w:r>
         <w:t>InsertSampleDataService</w:t>
       </w:r>
-      <w:proofErr w:type="spellEnd"/>
       <w:r>
         <w:t>”</w:t>
       </w:r>
@@ -9459,13 +9404,8 @@
         </w:numPr>
       </w:pPr>
       <w:r>
-        <w:t xml:space="preserve">Crea un usuario </w:t>
-      </w:r>
-      <w:proofErr w:type="spellStart"/>
-      <w:r>
-        <w:t>User</w:t>
-      </w:r>
-      <w:proofErr w:type="spellEnd"/>
+        <w:t>Crea un usuario User</w:t>
+      </w:r>
       <w:r>
         <w:t>:</w:t>
       </w:r>
@@ -9511,15 +9451,7 @@
         <w:t>estas opciones</w:t>
       </w:r>
       <w:r>
-        <w:t xml:space="preserve"> en el “@</w:t>
-      </w:r>
-      <w:proofErr w:type="spellStart"/>
-      <w:r>
-        <w:t>PostContruct</w:t>
-      </w:r>
-      <w:proofErr w:type="spellEnd"/>
-      <w:r>
-        <w:t>”</w:t>
+        <w:t xml:space="preserve"> en el “@PostContruct”</w:t>
       </w:r>
     </w:p>
     <w:p>
@@ -9572,7 +9504,7 @@
           <w:numId w:val="2"/>
         </w:numPr>
       </w:pPr>
-      <w:bookmarkStart w:id="4" w:name="_Toc512465140"/>
+      <w:bookmarkStart w:id="5" w:name="_Toc512465140"/>
       <w:r>
         <w:t>Cre</w:t>
       </w:r>
@@ -9585,22 +9517,14 @@
       <w:r>
         <w:t>.</w:t>
       </w:r>
-      <w:bookmarkEnd w:id="4"/>
+      <w:bookmarkEnd w:id="5"/>
     </w:p>
     <w:p>
       <w:r>
         <w:t>Como se indica en el enunciado</w:t>
       </w:r>
       <w:r>
-        <w:t>, se creado una clase denominada “</w:t>
-      </w:r>
-      <w:proofErr w:type="spellStart"/>
-      <w:r>
-        <w:t>LogService</w:t>
-      </w:r>
-      <w:proofErr w:type="spellEnd"/>
-      <w:r>
-        <w:t>” para crear un log de todos los sucesos que ocurren en la aplicación. Para ello se añadido la siguiente dependencia al archivo “pom.xml”.</w:t>
+        <w:t>, se creado una clase denominada “LogService” para crear un log de todos los sucesos que ocurren en la aplicación. Para ello se añadido la siguiente dependencia al archivo “pom.xml”.</w:t>
       </w:r>
     </w:p>
     <w:p>
@@ -9647,17 +9571,7 @@
     </w:p>
     <w:p>
       <w:r>
-        <w:t>También en el fichero “</w:t>
-      </w:r>
-      <w:proofErr w:type="spellStart"/>
-      <w:proofErr w:type="gramStart"/>
-      <w:r>
-        <w:t>aplicaction.properties</w:t>
-      </w:r>
-      <w:proofErr w:type="spellEnd"/>
-      <w:proofErr w:type="gramEnd"/>
-      <w:r>
-        <w:t>” indicamos el fichero donde se guardará el log.</w:t>
+        <w:t>También en el fichero “aplicaction.properties” indicamos el fichero donde se guardará el log.</w:t>
       </w:r>
     </w:p>
     <w:p>
@@ -9765,15 +9679,7 @@
     </w:p>
     <w:p>
       <w:r>
-        <w:t>Se optado por esta manera para hacerla dinámica, únicamente tenemos que instanciarla en las clases que queremos registrar su actividad pasándole como parámetro “</w:t>
-      </w:r>
-      <w:proofErr w:type="spellStart"/>
-      <w:r>
-        <w:t>this</w:t>
-      </w:r>
-      <w:proofErr w:type="spellEnd"/>
-      <w:r>
-        <w:t>” en su constructor. Un ejemplo:</w:t>
+        <w:t>Se optado por esta manera para hacerla dinámica, únicamente tenemos que instanciarla en las clases que queremos registrar su actividad pasándole como parámetro “this” en su constructor. Un ejemplo:</w:t>
       </w:r>
     </w:p>
     <w:p>
@@ -9827,47 +9733,18 @@
           <w:numId w:val="2"/>
         </w:numPr>
       </w:pPr>
-      <w:bookmarkStart w:id="5" w:name="_Toc512465141"/>
+      <w:bookmarkStart w:id="6" w:name="_Toc512465141"/>
       <w:r>
         <w:t>Proceso de internacionalización.</w:t>
       </w:r>
-      <w:bookmarkEnd w:id="5"/>
-    </w:p>
-    <w:p>
-      <w:r>
-        <w:t xml:space="preserve">Para el proceso de internacionalización se han creado los </w:t>
-      </w:r>
-      <w:proofErr w:type="gramStart"/>
-      <w:r>
-        <w:t>ficheros .</w:t>
-      </w:r>
-      <w:proofErr w:type="spellStart"/>
-      <w:r>
-        <w:t>messages</w:t>
-      </w:r>
-      <w:proofErr w:type="spellEnd"/>
-      <w:proofErr w:type="gramEnd"/>
-      <w:r>
-        <w:t xml:space="preserve"> como se indicó en clase únicamente con una ligera variación, su localización. En mi caso</w:t>
-      </w:r>
-      <w:r>
-        <w:t>, los he colocado dentro de un directorio denominado “</w:t>
-      </w:r>
-      <w:proofErr w:type="spellStart"/>
-      <w:r>
-        <w:t>messages</w:t>
-      </w:r>
-      <w:proofErr w:type="spellEnd"/>
-      <w:r>
-        <w:t>” dentro del directorio “</w:t>
-      </w:r>
-      <w:proofErr w:type="spellStart"/>
-      <w:r>
-        <w:t>resources</w:t>
-      </w:r>
-      <w:proofErr w:type="spellEnd"/>
-      <w:r>
-        <w:t>”</w:t>
+      <w:bookmarkEnd w:id="6"/>
+    </w:p>
+    <w:p>
+      <w:r>
+        <w:t>Para el proceso de internacionalización se han creado los ficheros .messages como se indicó en clase únicamente con una ligera variación, su localización. En mi caso</w:t>
+      </w:r>
+      <w:r>
+        <w:t>, los he colocado dentro de un directorio denominado “messages” dentro del directorio “resources”</w:t>
       </w:r>
     </w:p>
     <w:p>
@@ -9914,17 +9791,7 @@
     </w:p>
     <w:p>
       <w:r>
-        <w:t>Para que la aplicación los reconozca, he tenido que hacer la siguiente modificación en el archivo “</w:t>
-      </w:r>
-      <w:proofErr w:type="spellStart"/>
-      <w:proofErr w:type="gramStart"/>
-      <w:r>
-        <w:t>aplicaction.properties</w:t>
-      </w:r>
-      <w:proofErr w:type="spellEnd"/>
-      <w:proofErr w:type="gramEnd"/>
-      <w:r>
-        <w:t>”.</w:t>
+        <w:t>Para que la aplicación los reconozca, he tenido que hacer la siguiente modificación en el archivo “aplicaction.properties”.</w:t>
       </w:r>
     </w:p>
     <w:p>
@@ -9990,42 +9857,24 @@
           <w:numId w:val="2"/>
         </w:numPr>
       </w:pPr>
-      <w:bookmarkStart w:id="6" w:name="_Toc512465142"/>
-      <w:proofErr w:type="spellStart"/>
+      <w:bookmarkStart w:id="7" w:name="_Toc512465142"/>
       <w:r>
         <w:t>Externacionalización</w:t>
       </w:r>
-      <w:proofErr w:type="spellEnd"/>
       <w:r>
         <w:t xml:space="preserve"> de las consultas</w:t>
       </w:r>
       <w:r>
         <w:t>.</w:t>
       </w:r>
-      <w:bookmarkEnd w:id="6"/>
-    </w:p>
-    <w:p>
-      <w:r>
-        <w:t xml:space="preserve">Este apartado no se ha dado en </w:t>
-      </w:r>
-      <w:proofErr w:type="gramStart"/>
-      <w:r>
-        <w:t>clase</w:t>
-      </w:r>
-      <w:proofErr w:type="gramEnd"/>
-      <w:r>
-        <w:t xml:space="preserve"> pero</w:t>
-      </w:r>
-      <w:r>
-        <w:t xml:space="preserve"> yo he decido externalizar las consultas tal como nos enseñaron en la asignatura de “Repositorios de la Información”. Para ello he creado un directorio denominado “META-INF” dentro del directorio “</w:t>
-      </w:r>
-      <w:proofErr w:type="spellStart"/>
-      <w:r>
-        <w:t>resource</w:t>
-      </w:r>
-      <w:proofErr w:type="spellEnd"/>
-      <w:r>
-        <w:t xml:space="preserve">”. </w:t>
+      <w:bookmarkEnd w:id="7"/>
+    </w:p>
+    <w:p>
+      <w:r>
+        <w:t>Este apartado no se ha dado en clase pero</w:t>
+      </w:r>
+      <w:r>
+        <w:t xml:space="preserve"> yo he decido externalizar las consultas tal como nos enseñaron en la asignatura de “Repositorios de la Información”. Para ello he creado un directorio denominado “META-INF” dentro del directorio “resource”. </w:t>
       </w:r>
     </w:p>
     <w:p>
@@ -10074,16 +9923,9 @@
       <w:r>
         <w:t>Dentro de este he creado un fichero denominado “</w:t>
       </w:r>
-      <w:proofErr w:type="spellStart"/>
-      <w:r>
-        <w:t>jpa-named-</w:t>
-      </w:r>
-      <w:proofErr w:type="gramStart"/>
-      <w:r>
-        <w:t>queries.properties</w:t>
-      </w:r>
-      <w:proofErr w:type="spellEnd"/>
-      <w:proofErr w:type="gramEnd"/>
+      <w:r>
+        <w:t>jpa-named-queries.properties</w:t>
+      </w:r>
       <w:r>
         <w:t>”, en el cual he añadido las diferente consultas que se usan en la aplicación. Para que esta funcione correctamente, se debe seguir la siguiente estructura:</w:t>
       </w:r>
@@ -10190,21 +10032,19 @@
           <w:numId w:val="2"/>
         </w:numPr>
       </w:pPr>
-      <w:bookmarkStart w:id="7" w:name="_Toc512465143"/>
+      <w:bookmarkStart w:id="8" w:name="_Toc512465143"/>
       <w:r>
         <w:t>Roles de la aplicación</w:t>
       </w:r>
-      <w:bookmarkEnd w:id="7"/>
+      <w:bookmarkEnd w:id="8"/>
     </w:p>
     <w:p>
       <w:r>
         <w:t>He establecido dos roles para la aplicación “ROLE_USER” para usuario sin privilegios especiales y “ROLE_ADMIN” para usuario con privilegios de administrador. Esto se realizado mediante la creación de la clase “</w:t>
       </w:r>
-      <w:proofErr w:type="spellStart"/>
       <w:r>
         <w:t>RolesService</w:t>
       </w:r>
-      <w:proofErr w:type="spellEnd"/>
       <w:r>
         <w:t>”.</w:t>
       </w:r>
@@ -10264,22 +10104,20 @@
           <w:numId w:val="2"/>
         </w:numPr>
       </w:pPr>
-      <w:bookmarkStart w:id="8" w:name="_Toc512465144"/>
+      <w:bookmarkStart w:id="9" w:name="_Toc512465144"/>
       <w:r>
         <w:lastRenderedPageBreak/>
         <w:t>Definición de permisos</w:t>
       </w:r>
-      <w:bookmarkEnd w:id="8"/>
+      <w:bookmarkEnd w:id="9"/>
     </w:p>
     <w:p>
       <w:r>
         <w:t>Para esta aplicación hemos definidos los siguientes permisos en la clase “</w:t>
       </w:r>
-      <w:proofErr w:type="spellStart"/>
       <w:r>
         <w:t>WebSecurityConfig</w:t>
       </w:r>
-      <w:proofErr w:type="spellEnd"/>
       <w:r>
         <w:t>”.</w:t>
       </w:r>
@@ -10328,15 +10166,7 @@
     </w:p>
     <w:p>
       <w:r>
-        <w:t xml:space="preserve">Definimos que los </w:t>
-      </w:r>
-      <w:proofErr w:type="spellStart"/>
-      <w:r>
-        <w:t>css</w:t>
-      </w:r>
-      <w:proofErr w:type="spellEnd"/>
-      <w:r>
-        <w:t>, imágenes, scripts, las pagina de inicio, registrase, login, y login del administrador pueda acceder cualquier usuario. También definimos que las url que sean de administrador solo pueden acceder los usuarios que tengan el rol “ADMIN_USER”</w:t>
+        <w:t>Definimos que los css, imágenes, scripts, las pagina de inicio, registrase, login, y login del administrador pueda acceder cualquier usuario. También definimos que las url que sean de administrador solo pueden acceder los usuarios que tengan el rol “ADMIN_USER”</w:t>
       </w:r>
     </w:p>
     <w:p>
@@ -10347,21 +10177,19 @@
           <w:numId w:val="2"/>
         </w:numPr>
       </w:pPr>
-      <w:bookmarkStart w:id="9" w:name="_Toc512465145"/>
+      <w:bookmarkStart w:id="10" w:name="_Toc512465145"/>
       <w:r>
         <w:t>Utilidades</w:t>
       </w:r>
-      <w:bookmarkEnd w:id="9"/>
+      <w:bookmarkEnd w:id="10"/>
     </w:p>
     <w:p>
       <w:r>
         <w:t>He reutilizado una clase denominada “</w:t>
       </w:r>
-      <w:proofErr w:type="spellStart"/>
       <w:r>
         <w:t>createFolder</w:t>
       </w:r>
-      <w:proofErr w:type="spellEnd"/>
       <w:r>
         <w:t>” para crear directorios de manera dinámica para el log de la aplicación y el guardado de las imágenes subidas por los usuarios.</w:t>
       </w:r>
@@ -10417,11 +10245,11 @@
           <w:numId w:val="2"/>
         </w:numPr>
       </w:pPr>
-      <w:bookmarkStart w:id="10" w:name="_Toc512465146"/>
+      <w:bookmarkStart w:id="11" w:name="_Toc512465146"/>
       <w:r>
         <w:t>Público: registrarse como usuario</w:t>
       </w:r>
-      <w:bookmarkEnd w:id="10"/>
+      <w:bookmarkEnd w:id="11"/>
     </w:p>
     <w:p>
       <w:r>
@@ -10729,11 +10557,9 @@
       <w:r>
         <w:t>“</w:t>
       </w:r>
-      <w:proofErr w:type="spellStart"/>
       <w:r>
         <w:t>UserController</w:t>
       </w:r>
-      <w:proofErr w:type="spellEnd"/>
       <w:r>
         <w:t>”</w:t>
       </w:r>
@@ -10750,13 +10576,8 @@
         </w:numPr>
       </w:pPr>
       <w:r>
-        <w:t xml:space="preserve">Un método para recoja la petición </w:t>
-      </w:r>
-      <w:proofErr w:type="spellStart"/>
-      <w:r>
-        <w:t>Get</w:t>
-      </w:r>
-      <w:proofErr w:type="spellEnd"/>
+        <w:t>Un método para recoja la petición Get</w:t>
+      </w:r>
       <w:r>
         <w:t xml:space="preserve"> para mostrar la vista.</w:t>
       </w:r>
@@ -10818,23 +10639,7 @@
         <w:t xml:space="preserve">Un método para recoja la petición Post y procese el formulario. </w:t>
       </w:r>
       <w:r>
-        <w:t xml:space="preserve">Al hacer el </w:t>
-      </w:r>
-      <w:proofErr w:type="spellStart"/>
-      <w:r>
-        <w:t>autologin</w:t>
-      </w:r>
-      <w:proofErr w:type="spellEnd"/>
-      <w:r>
-        <w:t xml:space="preserve"> usamos el parámetro “</w:t>
-      </w:r>
-      <w:proofErr w:type="spellStart"/>
-      <w:r>
-        <w:t>passwordConfirm</w:t>
-      </w:r>
-      <w:proofErr w:type="spellEnd"/>
-      <w:r>
-        <w:t>” ya que este método necesita la contraseña sin codificar para funcionar correctamente.</w:t>
+        <w:t>Al hacer el autologin usamos el parámetro “passwordConfirm” ya que este método necesita la contraseña sin codificar para funcionar correctamente.</w:t>
       </w:r>
     </w:p>
     <w:p>
@@ -10997,11 +10802,9 @@
       <w:r>
         <w:t>“</w:t>
       </w:r>
-      <w:proofErr w:type="spellStart"/>
       <w:r>
         <w:t>UserService</w:t>
       </w:r>
-      <w:proofErr w:type="spellEnd"/>
       <w:r>
         <w:t>”</w:t>
       </w:r>
@@ -11053,26 +10856,10 @@
     </w:p>
     <w:p>
       <w:r>
-        <w:t xml:space="preserve">Una vez finalizado este proceso, la aplicación </w:t>
-      </w:r>
-      <w:proofErr w:type="spellStart"/>
-      <w:r>
-        <w:t>loguea</w:t>
-      </w:r>
-      <w:proofErr w:type="spellEnd"/>
-      <w:r>
-        <w:t xml:space="preserve"> automáticamente al usuario para que comience a usar la aplicación.</w:t>
-      </w:r>
-      <w:r>
-        <w:t xml:space="preserve"> Para ello también debemos implementar la clase “</w:t>
-      </w:r>
-      <w:proofErr w:type="spellStart"/>
-      <w:r>
-        <w:t>SecurityService</w:t>
-      </w:r>
-      <w:proofErr w:type="spellEnd"/>
-      <w:r>
-        <w:t>”.</w:t>
+        <w:t>Una vez finalizado este proceso, la aplicación loguea automáticamente al usuario para que comience a usar la aplicación.</w:t>
+      </w:r>
+      <w:r>
+        <w:t xml:space="preserve"> Para ello también debemos implementar la clase “SecurityService”.</w:t>
       </w:r>
     </w:p>
     <w:p>
@@ -11122,11 +10909,9 @@
       <w:r>
         <w:t>A su vez, esta clase llama a “</w:t>
       </w:r>
-      <w:proofErr w:type="spellStart"/>
       <w:r>
         <w:t>UserDetailsServiceImpl</w:t>
       </w:r>
-      <w:proofErr w:type="spellEnd"/>
       <w:r>
         <w:t>”</w:t>
       </w:r>
@@ -11189,12 +10974,12 @@
           <w:numId w:val="2"/>
         </w:numPr>
       </w:pPr>
-      <w:bookmarkStart w:id="11" w:name="_Toc512465147"/>
+      <w:bookmarkStart w:id="12" w:name="_Toc512465147"/>
       <w:r>
         <w:lastRenderedPageBreak/>
         <w:t>Público: iniciar sesión</w:t>
       </w:r>
-      <w:bookmarkEnd w:id="11"/>
+      <w:bookmarkEnd w:id="12"/>
     </w:p>
     <w:p>
       <w:r>
@@ -11215,23 +11000,19 @@
         </w:numPr>
       </w:pPr>
       <w:r>
-        <w:t>Los inputs que se usan deben tener como atributo name “</w:t>
-      </w:r>
-      <w:proofErr w:type="spellStart"/>
-      <w:r>
-        <w:t>username</w:t>
-      </w:r>
-      <w:proofErr w:type="spellEnd"/>
-      <w:r>
-        <w:t>” y “</w:t>
-      </w:r>
-      <w:proofErr w:type="spellStart"/>
-      <w:r>
-        <w:t>password</w:t>
-      </w:r>
-      <w:proofErr w:type="spellEnd"/>
-      <w:r>
-        <w:t>” respectivamente para que los reconozca Spring Security sin problemas.</w:t>
+        <w:t xml:space="preserve">Los inputs que se usan deben tener como atributo </w:t>
+      </w:r>
+      <w:r>
+        <w:t>“</w:t>
+      </w:r>
+      <w:r>
+        <w:t>name</w:t>
+      </w:r>
+      <w:r>
+        <w:t>”,</w:t>
+      </w:r>
+      <w:r>
+        <w:t xml:space="preserve"> “username” y “password” respectivamente para que los reconozca Spring Security sin problemas.</w:t>
       </w:r>
     </w:p>
     <w:p>
@@ -11334,26 +11115,10 @@
         <w:t>Se declarado un nuevo método</w:t>
       </w:r>
       <w:r>
-        <w:t xml:space="preserve"> “</w:t>
-      </w:r>
-      <w:proofErr w:type="gramStart"/>
-      <w:r>
-        <w:t>login(</w:t>
-      </w:r>
-      <w:proofErr w:type="gramEnd"/>
-      <w:r>
-        <w:t>)”</w:t>
-      </w:r>
-      <w:r>
-        <w:t xml:space="preserve"> en “</w:t>
-      </w:r>
-      <w:proofErr w:type="spellStart"/>
-      <w:r>
-        <w:t>UserController</w:t>
-      </w:r>
-      <w:proofErr w:type="spellEnd"/>
-      <w:r>
-        <w:t>” para mostrar esta vista.</w:t>
+        <w:t xml:space="preserve"> “login()”</w:t>
+      </w:r>
+      <w:r>
+        <w:t xml:space="preserve"> en “UserController” para mostrar esta vista.</w:t>
       </w:r>
     </w:p>
     <w:p>
@@ -11416,24 +11181,16 @@
           <w:numId w:val="2"/>
         </w:numPr>
       </w:pPr>
-      <w:bookmarkStart w:id="12" w:name="_Toc512465148"/>
+      <w:bookmarkStart w:id="13" w:name="_Toc512465148"/>
       <w:r>
         <w:lastRenderedPageBreak/>
         <w:t>Usuario registrado: listar todos los usuarios de la aplicación</w:t>
       </w:r>
-      <w:bookmarkEnd w:id="12"/>
-    </w:p>
-    <w:p>
-      <w:r>
-        <w:t>Se ha creado la vista “list.html” dentro del directorio “</w:t>
-      </w:r>
-      <w:proofErr w:type="spellStart"/>
-      <w:r>
-        <w:t>users</w:t>
-      </w:r>
-      <w:proofErr w:type="spellEnd"/>
-      <w:r>
-        <w:t>”.</w:t>
+      <w:bookmarkEnd w:id="13"/>
+    </w:p>
+    <w:p>
+      <w:r>
+        <w:t>Se ha creado la vista “list.html” dentro del directorio “users”.</w:t>
       </w:r>
     </w:p>
     <w:p>
@@ -11535,8 +11292,6 @@
       <w:r>
         <w:t>Se declarado un nuevo método “</w:t>
       </w:r>
-      <w:proofErr w:type="spellStart"/>
-      <w:proofErr w:type="gramStart"/>
       <w:r>
         <w:rPr>
           <w:rFonts w:ascii="Consolas" w:hAnsi="Consolas" w:cs="Consolas"/>
@@ -11546,7 +11301,6 @@
         </w:rPr>
         <w:t>listUsers</w:t>
       </w:r>
-      <w:proofErr w:type="spellEnd"/>
       <w:r>
         <w:rPr>
           <w:rFonts w:ascii="Consolas" w:hAnsi="Consolas" w:cs="Consolas"/>
@@ -11554,28 +11308,10 @@
           <w:sz w:val="20"/>
           <w:szCs w:val="20"/>
         </w:rPr>
-        <w:t>(</w:t>
-      </w:r>
-      <w:proofErr w:type="gramEnd"/>
-      <w:r>
-        <w:rPr>
-          <w:rFonts w:ascii="Consolas" w:hAnsi="Consolas" w:cs="Consolas"/>
-          <w:color w:val="000000"/>
-          <w:sz w:val="20"/>
-          <w:szCs w:val="20"/>
-        </w:rPr>
-        <w:t>)</w:t>
-      </w:r>
-      <w:r>
-        <w:t>” en “</w:t>
-      </w:r>
-      <w:proofErr w:type="spellStart"/>
-      <w:r>
-        <w:t>UserController</w:t>
-      </w:r>
-      <w:proofErr w:type="spellEnd"/>
-      <w:r>
-        <w:t>” para mostrar esta vista.</w:t>
+        <w:t>()</w:t>
+      </w:r>
+      <w:r>
+        <w:t>” en “UserController” para mostrar esta vista.</w:t>
       </w:r>
     </w:p>
     <w:p>
@@ -11627,20 +11363,7 @@
     </w:p>
     <w:p>
       <w:r>
-        <w:t>También se ha creado el método “</w:t>
-      </w:r>
-      <w:proofErr w:type="spellStart"/>
-      <w:proofErr w:type="gramStart"/>
-      <w:r>
-        <w:t>getUsers</w:t>
-      </w:r>
-      <w:proofErr w:type="spellEnd"/>
-      <w:r>
-        <w:t>(</w:t>
-      </w:r>
-      <w:proofErr w:type="gramEnd"/>
-      <w:r>
-        <w:t>)” en esta clase para diferenciar cuando se muestran todos los usuario</w:t>
+        <w:t>También se ha creado el método “getUsers()” en esta clase para diferenciar cuando se muestran todos los usuario</w:t>
       </w:r>
       <w:r>
         <w:t>s</w:t>
@@ -11700,15 +11423,7 @@
     </w:p>
     <w:p>
       <w:r>
-        <w:t>Para realizar estas búsquedas se han implementado los siguientes métodos en “</w:t>
-      </w:r>
-      <w:proofErr w:type="spellStart"/>
-      <w:r>
-        <w:t>UserServicies</w:t>
-      </w:r>
-      <w:proofErr w:type="spellEnd"/>
-      <w:r>
-        <w:t>”</w:t>
+        <w:t>Para realizar estas búsquedas se han implementado los siguientes métodos en “UserServicies”</w:t>
       </w:r>
     </w:p>
     <w:p>
@@ -11755,15 +11470,7 @@
     </w:p>
     <w:p>
       <w:r>
-        <w:t>Y en la clase “</w:t>
-      </w:r>
-      <w:proofErr w:type="spellStart"/>
-      <w:r>
-        <w:t>UsersRepository</w:t>
-      </w:r>
-      <w:proofErr w:type="spellEnd"/>
-      <w:r>
-        <w:t>” también se han añadido nuevos métodos.</w:t>
+        <w:t>Y en la clase “UsersRepository” también se han añadido nuevos métodos.</w:t>
       </w:r>
     </w:p>
     <w:p>
@@ -11821,37 +11528,8 @@
           <w:numId w:val="7"/>
         </w:numPr>
       </w:pPr>
-      <w:proofErr w:type="spellStart"/>
-      <w:r>
-        <w:t>User.findAllList</w:t>
-      </w:r>
-      <w:proofErr w:type="spellEnd"/>
-      <w:r>
-        <w:t xml:space="preserve">=SELECT u FROM </w:t>
-      </w:r>
-      <w:proofErr w:type="spellStart"/>
-      <w:r>
-        <w:t>User</w:t>
-      </w:r>
-      <w:proofErr w:type="spellEnd"/>
-      <w:r>
-        <w:t xml:space="preserve"> u WHERE u.</w:t>
-      </w:r>
-      <w:proofErr w:type="gramStart"/>
-      <w:r>
-        <w:t>id !</w:t>
-      </w:r>
-      <w:proofErr w:type="gramEnd"/>
-      <w:r>
-        <w:t xml:space="preserve">= ?1 ORDER BY </w:t>
-      </w:r>
-      <w:proofErr w:type="spellStart"/>
-      <w:r>
-        <w:t>u.surName</w:t>
-      </w:r>
-      <w:proofErr w:type="spellEnd"/>
-      <w:r>
-        <w:t xml:space="preserve"> ASC</w:t>
+      <w:r>
+        <w:t>User.findAllList=SELECT u FROM User u WHERE u.id != ?1 ORDER BY u.surName ASC</w:t>
       </w:r>
     </w:p>
     <w:p>
@@ -11862,23 +11540,15 @@
           <w:numId w:val="2"/>
         </w:numPr>
       </w:pPr>
-      <w:bookmarkStart w:id="13" w:name="_Toc512465149"/>
+      <w:bookmarkStart w:id="14" w:name="_Toc512465149"/>
       <w:r>
         <w:t>Usuario registrado: buscar entre todos los usuarios de la aplicación</w:t>
       </w:r>
-      <w:bookmarkEnd w:id="13"/>
-    </w:p>
-    <w:p>
-      <w:r>
-        <w:t>Para hacer este caso de uso se ha utilizado la vista “list.html” del directorio “</w:t>
-      </w:r>
-      <w:proofErr w:type="spellStart"/>
-      <w:r>
-        <w:t>users</w:t>
-      </w:r>
-      <w:proofErr w:type="spellEnd"/>
-      <w:r>
-        <w:t>”, para ser más específicos el siguiente frag</w:t>
+      <w:bookmarkEnd w:id="14"/>
+    </w:p>
+    <w:p>
+      <w:r>
+        <w:t>Para hacer este caso de uso se ha utilizado la vista “list.html” del directorio “users”, para ser más específicos el siguiente frag</w:t>
       </w:r>
       <w:r>
         <w:t>mento.</w:t>
@@ -11933,8 +11603,6 @@
       <w:r>
         <w:t xml:space="preserve"> llama al método “</w:t>
       </w:r>
-      <w:proofErr w:type="spellStart"/>
-      <w:proofErr w:type="gramStart"/>
       <w:r>
         <w:rPr>
           <w:rFonts w:ascii="Consolas" w:hAnsi="Consolas" w:cs="Consolas"/>
@@ -11944,7 +11612,6 @@
         </w:rPr>
         <w:t>listUsers</w:t>
       </w:r>
-      <w:proofErr w:type="spellEnd"/>
       <w:r>
         <w:rPr>
           <w:rFonts w:ascii="Consolas" w:hAnsi="Consolas" w:cs="Consolas"/>
@@ -11952,44 +11619,16 @@
           <w:sz w:val="20"/>
           <w:szCs w:val="20"/>
         </w:rPr>
-        <w:t>(</w:t>
-      </w:r>
-      <w:proofErr w:type="gramEnd"/>
-      <w:r>
-        <w:rPr>
-          <w:rFonts w:ascii="Consolas" w:hAnsi="Consolas" w:cs="Consolas"/>
-          <w:color w:val="000000"/>
-          <w:sz w:val="20"/>
-          <w:szCs w:val="20"/>
-        </w:rPr>
-        <w:t>)</w:t>
-      </w:r>
-      <w:r>
-        <w:t>” en “</w:t>
-      </w:r>
-      <w:proofErr w:type="spellStart"/>
-      <w:r>
-        <w:t>UserController</w:t>
-      </w:r>
-      <w:proofErr w:type="spellEnd"/>
-      <w:r>
-        <w:t>” pero indicando el parámetro “</w:t>
-      </w:r>
-      <w:proofErr w:type="spellStart"/>
+        <w:t>()</w:t>
+      </w:r>
+      <w:r>
+        <w:t>” en “UserController” pero indicando el parámetro “</w:t>
+      </w:r>
       <w:r>
         <w:t>searchText</w:t>
       </w:r>
-      <w:proofErr w:type="spellEnd"/>
-      <w:r>
-        <w:t>” para realizar el filtro en el método “</w:t>
-      </w:r>
-      <w:proofErr w:type="spellStart"/>
-      <w:r>
-        <w:t>getUsers</w:t>
-      </w:r>
-      <w:proofErr w:type="spellEnd"/>
-      <w:r>
-        <w:t>()”</w:t>
+      <w:r>
+        <w:t>” para realizar el filtro en el método “getUsers()”</w:t>
       </w:r>
       <w:r>
         <w:t>.</w:t>
@@ -11997,21 +11636,11 @@
     </w:p>
     <w:p>
       <w:r>
-        <w:t>En “</w:t>
-      </w:r>
-      <w:proofErr w:type="spellStart"/>
-      <w:r>
-        <w:t>UsersService</w:t>
-      </w:r>
-      <w:proofErr w:type="spellEnd"/>
-      <w:r>
-        <w:t>” se ha implementado un nuevo método “</w:t>
-      </w:r>
-      <w:proofErr w:type="spellStart"/>
+        <w:t>En “UsersService” se ha implementado un nuevo método “</w:t>
+      </w:r>
       <w:r>
         <w:t>searchByEmailAndNameAndSurname</w:t>
       </w:r>
-      <w:proofErr w:type="spellEnd"/>
       <w:r>
         <w:t>” para realizar la nueva búsqueda.</w:t>
       </w:r>
@@ -12060,26 +11689,14 @@
     </w:p>
     <w:p>
       <w:r>
-        <w:t>Y en “</w:t>
-      </w:r>
-      <w:proofErr w:type="spellStart"/>
-      <w:r>
-        <w:t>UsersRepository</w:t>
-      </w:r>
-      <w:proofErr w:type="spellEnd"/>
-      <w:r>
-        <w:t>” también se ha añadido un nuevo método “</w:t>
-      </w:r>
-      <w:proofErr w:type="spellStart"/>
+        <w:t>Y en “UsersRepository” también se ha añadido un nuevo método “</w:t>
+      </w:r>
       <w:r>
         <w:t>searchByEmailAndNameAndSurname</w:t>
       </w:r>
-      <w:proofErr w:type="spellEnd"/>
       <w:r>
         <w:t>”.</w:t>
       </w:r>
-      <w:bookmarkStart w:id="14" w:name="_GoBack"/>
-      <w:bookmarkEnd w:id="14"/>
     </w:p>
     <w:p>
       <w:r>
@@ -12137,47 +11754,8 @@
           <w:numId w:val="7"/>
         </w:numPr>
       </w:pPr>
-      <w:proofErr w:type="spellStart"/>
-      <w:r>
-        <w:t>User.searchByEmailAndNameAndSurname</w:t>
-      </w:r>
-      <w:proofErr w:type="spellEnd"/>
-      <w:r>
-        <w:t xml:space="preserve">=SELECT u FROM </w:t>
-      </w:r>
-      <w:proofErr w:type="spellStart"/>
-      <w:r>
-        <w:t>User</w:t>
-      </w:r>
-      <w:proofErr w:type="spellEnd"/>
-      <w:r>
-        <w:t xml:space="preserve"> u WHERE (LOWER(</w:t>
-      </w:r>
-      <w:proofErr w:type="spellStart"/>
-      <w:proofErr w:type="gramStart"/>
-      <w:r>
-        <w:t>u.email</w:t>
-      </w:r>
-      <w:proofErr w:type="spellEnd"/>
-      <w:proofErr w:type="gramEnd"/>
-      <w:r>
-        <w:t>) LIKE LOWER(?1) OR LOWER(u.name) LIKE LOWER(?1) OR LOWER(</w:t>
-      </w:r>
-      <w:proofErr w:type="spellStart"/>
-      <w:r>
-        <w:t>u.surName</w:t>
-      </w:r>
-      <w:proofErr w:type="spellEnd"/>
-      <w:r>
-        <w:t xml:space="preserve">) LIKE LOWER(?1)) AND u.id != ?2 ORDER BY </w:t>
-      </w:r>
-      <w:proofErr w:type="spellStart"/>
-      <w:r>
-        <w:t>u.surName</w:t>
-      </w:r>
-      <w:proofErr w:type="spellEnd"/>
-      <w:r>
-        <w:t xml:space="preserve"> ASC</w:t>
+      <w:r>
+        <w:t>User.searchByEmailAndNameAndSurname=SELECT u FROM User u WHERE (LOWER(u.email) LIKE LOWER(?1) OR LOWER(u.name) LIKE LOWER(?1) OR LOWER(u.surName) LIKE LOWER(?1)) AND u.id != ?2 ORDER BY u.surName ASC</w:t>
       </w:r>
     </w:p>
     <w:p>
@@ -12196,15 +11774,7 @@
     </w:p>
     <w:p>
       <w:r>
-        <w:t>Para hacer este caso de uso se ha utilizado la vista “list.html” del directorio “</w:t>
-      </w:r>
-      <w:proofErr w:type="spellStart"/>
-      <w:r>
-        <w:t>users</w:t>
-      </w:r>
-      <w:proofErr w:type="spellEnd"/>
-      <w:r>
-        <w:t>”, para ser más específicos el siguiente fragmento.</w:t>
+        <w:t>Para hacer este caso de uso se ha utilizado la vista “list.html” del directorio “users”, para ser más específicos el siguiente fragmento.</w:t>
       </w:r>
     </w:p>
     <w:p>
@@ -12251,15 +11821,7 @@
     </w:p>
     <w:p>
       <w:r>
-        <w:t xml:space="preserve">Como en </w:t>
-      </w:r>
-      <w:proofErr w:type="spellStart"/>
-      <w:r>
-        <w:t>thymleaf</w:t>
-      </w:r>
-      <w:proofErr w:type="spellEnd"/>
-      <w:r>
-        <w:t xml:space="preserve"> es difícil iterar en </w:t>
+        <w:t xml:space="preserve">Como en thymleaf es difícil iterar en </w:t>
       </w:r>
       <w:r>
         <w:t>una lista de objetos contenida</w:t>
@@ -12271,23 +11833,7 @@
         <w:t xml:space="preserve"> de un objeto</w:t>
       </w:r>
       <w:r>
-        <w:t xml:space="preserve">, he decidido hacer la comprobación en java. Para ello he añadido un atributo </w:t>
-      </w:r>
-      <w:proofErr w:type="spellStart"/>
-      <w:r>
-        <w:t>transient</w:t>
-      </w:r>
-      <w:proofErr w:type="spellEnd"/>
-      <w:r>
-        <w:t xml:space="preserve"> a los usuarios denominado “</w:t>
-      </w:r>
-      <w:proofErr w:type="spellStart"/>
-      <w:r>
-        <w:t>receiveRequest</w:t>
-      </w:r>
-      <w:proofErr w:type="spellEnd"/>
-      <w:r>
-        <w:t>”.</w:t>
+        <w:t>, he decidido hacer la comprobación en java. Para ello he añadido un atributo transient a los usuarios denominado “receiveRequest”.</w:t>
       </w:r>
     </w:p>
     <w:p>
@@ -12334,15 +11880,7 @@
     </w:p>
     <w:p>
       <w:r>
-        <w:t xml:space="preserve">En este objeto se carga la petición de amistad entre el usuario que está en sesión y el este usuario, si existe. Así en </w:t>
-      </w:r>
-      <w:proofErr w:type="spellStart"/>
-      <w:r>
-        <w:t>thymleaf</w:t>
-      </w:r>
-      <w:proofErr w:type="spellEnd"/>
-      <w:r>
-        <w:t xml:space="preserve"> solo cambiamos lo que se muestra dependiendo de este atributo.</w:t>
+        <w:t>En este objeto se carga la petición de amistad entre el usuario que está en sesión y el este usuario, si existe. Así en thymleaf solo cambiamos lo que se muestra dependiendo de este atributo.</w:t>
       </w:r>
     </w:p>
     <w:p>
@@ -12389,15 +11927,7 @@
     </w:p>
     <w:p>
       <w:r>
-        <w:t xml:space="preserve">Como este atributo es </w:t>
-      </w:r>
-      <w:proofErr w:type="spellStart"/>
-      <w:r>
-        <w:t>null</w:t>
-      </w:r>
-      <w:proofErr w:type="spellEnd"/>
-      <w:r>
-        <w:t xml:space="preserve"> cuando se crean los objetos, a la hora de llamar al controlador se inicializa.</w:t>
+        <w:t>Como este atributo es null cuando se crean los objetos, a la hora de llamar al controlador se inicializa.</w:t>
       </w:r>
     </w:p>
     <w:p>
@@ -12458,31 +11988,7 @@
     </w:p>
     <w:p>
       <w:r>
-        <w:t>También hay que modificar “</w:t>
-      </w:r>
-      <w:proofErr w:type="spellStart"/>
-      <w:r>
-        <w:t>UsersServices</w:t>
-      </w:r>
-      <w:proofErr w:type="spellEnd"/>
-      <w:r>
-        <w:t xml:space="preserve">” para añadir un nuevo método que </w:t>
-      </w:r>
-      <w:proofErr w:type="spellStart"/>
-      <w:r>
-        <w:t>devuleva</w:t>
-      </w:r>
-      <w:proofErr w:type="spellEnd"/>
-      <w:r>
-        <w:t xml:space="preserve"> las peticiones en “</w:t>
-      </w:r>
-      <w:proofErr w:type="spellStart"/>
-      <w:r>
-        <w:t>RequestServices</w:t>
-      </w:r>
-      <w:proofErr w:type="spellEnd"/>
-      <w:r>
-        <w:t>”.</w:t>
+        <w:t>También hay que modificar “UsersServices” para añadir un nuevo método que devuleva las peticiones en “RequestServices”.</w:t>
       </w:r>
     </w:p>
     <w:p>
@@ -12529,15 +12035,7 @@
     </w:p>
     <w:p>
       <w:r>
-        <w:t>Y por consecuencia también hay que modificar “</w:t>
-      </w:r>
-      <w:proofErr w:type="spellStart"/>
-      <w:r>
-        <w:t>RequestRepository</w:t>
-      </w:r>
-      <w:proofErr w:type="spellEnd"/>
-      <w:r>
-        <w:t>”.</w:t>
+        <w:t>Y por consecuencia también hay que modificar “RequestRepository”.</w:t>
       </w:r>
     </w:p>
     <w:p>
@@ -12595,42 +12093,13 @@
           <w:numId w:val="7"/>
         </w:numPr>
       </w:pPr>
-      <w:proofErr w:type="spellStart"/>
-      <w:r>
-        <w:t>Request.findBySenderIdAndReceiverId</w:t>
-      </w:r>
-      <w:proofErr w:type="spellEnd"/>
-      <w:r>
-        <w:t xml:space="preserve">=SELECT r FROM </w:t>
-      </w:r>
-      <w:proofErr w:type="spellStart"/>
-      <w:r>
-        <w:t>Request</w:t>
-      </w:r>
-      <w:proofErr w:type="spellEnd"/>
-      <w:r>
-        <w:t xml:space="preserve"> r WHERE </w:t>
-      </w:r>
-      <w:proofErr w:type="gramStart"/>
-      <w:r>
-        <w:t>r.sender.id</w:t>
-      </w:r>
-      <w:proofErr w:type="gramEnd"/>
-      <w:r>
-        <w:t xml:space="preserve"> = ?1 AND r.receiver.id = ?2</w:t>
-      </w:r>
-    </w:p>
-    <w:p>
-      <w:r>
-        <w:t>Una vez configurada la lista, cuando el usuario envia el formulario para enviar una petición, es decir pulsa el botón “Enviar solicitud” se llama a “</w:t>
-      </w:r>
-      <w:proofErr w:type="spellStart"/>
-      <w:r>
-        <w:t>RequestController</w:t>
-      </w:r>
-      <w:proofErr w:type="spellEnd"/>
-      <w:r>
-        <w:t>” con el siguiente método.</w:t>
+      <w:r>
+        <w:t>Request.findBySenderIdAndReceiverId=SELECT r FROM Request r WHERE r.sender.id = ?1 AND r.receiver.id = ?2</w:t>
+      </w:r>
+    </w:p>
+    <w:p>
+      <w:r>
+        <w:t>Una vez configurada la lista, cuando el usuario envia el formulario para enviar una petición, es decir pulsa el botón “Enviar solicitud” se llama a “RequestController” con el siguiente método.</w:t>
       </w:r>
     </w:p>
     <w:p>
@@ -12677,15 +12146,7 @@
     </w:p>
     <w:p>
       <w:r>
-        <w:t>Y a su vez a “</w:t>
-      </w:r>
-      <w:proofErr w:type="spellStart"/>
-      <w:r>
-        <w:t>RequestService</w:t>
-      </w:r>
-      <w:proofErr w:type="spellEnd"/>
-      <w:r>
-        <w:t>” con el siguiente método.</w:t>
+        <w:t>Y a su vez a “RequestService” con el siguiente método.</w:t>
       </w:r>
     </w:p>
     <w:p>
@@ -12749,15 +12210,7 @@
     </w:p>
     <w:p>
       <w:r>
-        <w:t>Para listar todas las invitaciones se ha creado una nueva vista denominada “receiver.html” dentro del directorio “</w:t>
-      </w:r>
-      <w:proofErr w:type="spellStart"/>
-      <w:r>
-        <w:t>requests</w:t>
-      </w:r>
-      <w:proofErr w:type="spellEnd"/>
-      <w:r>
-        <w:t>”.</w:t>
+        <w:t>Para listar todas las invitaciones se ha creado una nueva vista denominada “receiver.html” dentro del directorio “requests”.</w:t>
       </w:r>
     </w:p>
     <w:p>
@@ -12852,15 +12305,7 @@
     <w:p>
       <w:r>
         <w:lastRenderedPageBreak/>
-        <w:t>Para mostrar esta vista, se ha creado un nuevo método dentro de “</w:t>
-      </w:r>
-      <w:proofErr w:type="spellStart"/>
-      <w:r>
-        <w:t>RequestReceiver</w:t>
-      </w:r>
-      <w:proofErr w:type="spellEnd"/>
-      <w:r>
-        <w:t>”.</w:t>
+        <w:t>Para mostrar esta vista, se ha creado un nuevo método dentro de “RequestReceiver”.</w:t>
       </w:r>
     </w:p>
     <w:p>
@@ -12907,15 +12352,7 @@
     </w:p>
     <w:p>
       <w:r>
-        <w:t>En “</w:t>
-      </w:r>
-      <w:proofErr w:type="spellStart"/>
-      <w:r>
-        <w:t>RequestService</w:t>
-      </w:r>
-      <w:proofErr w:type="spellEnd"/>
-      <w:r>
-        <w:t>” se creado un nuevo método para cargar estas peticiones.</w:t>
+        <w:t>En “RequestService” se creado un nuevo método para cargar estas peticiones.</w:t>
       </w:r>
     </w:p>
     <w:p>
@@ -12962,15 +12399,7 @@
     </w:p>
     <w:p>
       <w:r>
-        <w:t>Y en “</w:t>
-      </w:r>
-      <w:proofErr w:type="spellStart"/>
-      <w:r>
-        <w:t>RequestRepository</w:t>
-      </w:r>
-      <w:proofErr w:type="spellEnd"/>
-      <w:r>
-        <w:t>” también se ha añadido un nuevo método para realizar la nueva consulta.</w:t>
+        <w:t>Y en “RequestRepository” también se ha añadido un nuevo método para realizar la nueva consulta.</w:t>
       </w:r>
     </w:p>
     <w:p>
@@ -13028,39 +12457,8 @@
           <w:numId w:val="7"/>
         </w:numPr>
       </w:pPr>
-      <w:proofErr w:type="spellStart"/>
-      <w:r>
-        <w:t>User.findAllByRequestReceiverId</w:t>
-      </w:r>
-      <w:proofErr w:type="spellEnd"/>
-      <w:r>
-        <w:t xml:space="preserve">=SELECT </w:t>
-      </w:r>
-      <w:proofErr w:type="spellStart"/>
-      <w:proofErr w:type="gramStart"/>
-      <w:r>
-        <w:t>r.sender</w:t>
-      </w:r>
-      <w:proofErr w:type="spellEnd"/>
-      <w:proofErr w:type="gramEnd"/>
-      <w:r>
-        <w:t xml:space="preserve"> FROM </w:t>
-      </w:r>
-      <w:proofErr w:type="spellStart"/>
-      <w:r>
-        <w:t>Request</w:t>
-      </w:r>
-      <w:proofErr w:type="spellEnd"/>
-      <w:r>
-        <w:t xml:space="preserve"> r WHERE </w:t>
-      </w:r>
-      <w:proofErr w:type="spellStart"/>
-      <w:r>
-        <w:t>r.status</w:t>
-      </w:r>
-      <w:proofErr w:type="spellEnd"/>
-      <w:r>
-        <w:t xml:space="preserve"> = 'SENT' AND r.receiver.id = ?1</w:t>
+      <w:r>
+        <w:t>User.findAllByRequestReceiverId=SELECT r.sender FROM Request r WHERE r.status = 'SENT' AND r.receiver.id = ?1</w:t>
       </w:r>
     </w:p>
     <w:p>
@@ -13126,15 +12524,7 @@
     </w:p>
     <w:p>
       <w:r>
-        <w:t>Este formulario llama a “</w:t>
-      </w:r>
-      <w:proofErr w:type="spellStart"/>
-      <w:r>
-        <w:t>RequestController</w:t>
-      </w:r>
-      <w:proofErr w:type="spellEnd"/>
-      <w:r>
-        <w:t>”. Este controlador acepta la solicitud en varios pasos.</w:t>
+        <w:t>Este formulario llama a “RequestController”. Este controlador acepta la solicitud en varios pasos.</w:t>
       </w:r>
     </w:p>
     <w:p>
@@ -13248,15 +12638,7 @@
     </w:p>
     <w:p>
       <w:r>
-        <w:t>Para realizar estas acciones se han creado los siguientes métodos en “</w:t>
-      </w:r>
-      <w:proofErr w:type="spellStart"/>
-      <w:r>
-        <w:t>RequestController</w:t>
-      </w:r>
-      <w:proofErr w:type="spellEnd"/>
-      <w:r>
-        <w:t>”.</w:t>
+        <w:t>Para realizar estas acciones se han creado los siguientes métodos en “RequestController”.</w:t>
       </w:r>
     </w:p>
     <w:p>
@@ -13387,15 +12769,7 @@
     </w:p>
     <w:p>
       <w:r>
-        <w:t>Dentro de la entidad “</w:t>
-      </w:r>
-      <w:proofErr w:type="spellStart"/>
-      <w:r>
-        <w:t>Request</w:t>
-      </w:r>
-      <w:proofErr w:type="spellEnd"/>
-      <w:r>
-        <w:t>” creamos el método “accept”</w:t>
+        <w:t>Dentro de la entidad “Request” creamos el método “accept”</w:t>
       </w:r>
     </w:p>
     <w:p>
@@ -13443,28 +12817,7 @@
     <w:p>
       <w:r>
         <w:lastRenderedPageBreak/>
-        <w:t>En la clase “</w:t>
-      </w:r>
-      <w:proofErr w:type="spellStart"/>
-      <w:r>
-        <w:t>RequestService</w:t>
-      </w:r>
-      <w:proofErr w:type="spellEnd"/>
-      <w:r>
-        <w:t>” creamos el método “</w:t>
-      </w:r>
-      <w:proofErr w:type="spellStart"/>
-      <w:proofErr w:type="gramStart"/>
-      <w:r>
-        <w:t>modify</w:t>
-      </w:r>
-      <w:proofErr w:type="spellEnd"/>
-      <w:r>
-        <w:t>(</w:t>
-      </w:r>
-      <w:proofErr w:type="gramEnd"/>
-      <w:r>
-        <w:t>)”:</w:t>
+        <w:t>En la clase “RequestService” creamos el método “modify()”:</w:t>
       </w:r>
     </w:p>
     <w:p>
@@ -13511,28 +12864,7 @@
     </w:p>
     <w:p>
       <w:r>
-        <w:t>Y para finalizar creamos el método “</w:t>
-      </w:r>
-      <w:proofErr w:type="spellStart"/>
-      <w:proofErr w:type="gramStart"/>
-      <w:r>
-        <w:t>modify</w:t>
-      </w:r>
-      <w:proofErr w:type="spellEnd"/>
-      <w:r>
-        <w:t>(</w:t>
-      </w:r>
-      <w:proofErr w:type="gramEnd"/>
-      <w:r>
-        <w:t>)” en “</w:t>
-      </w:r>
-      <w:proofErr w:type="spellStart"/>
-      <w:r>
-        <w:t>UsersService</w:t>
-      </w:r>
-      <w:proofErr w:type="spellEnd"/>
-      <w:r>
-        <w:t>”.</w:t>
+        <w:t>Y para finalizar creamos el método “modify()” en “UsersService”.</w:t>
       </w:r>
     </w:p>
     <w:p>
@@ -13593,15 +12925,7 @@
     </w:p>
     <w:p>
       <w:r>
-        <w:t>Para ver los amigos de un usuario se ha creado la vista “friends.html” dentro del directorio “</w:t>
-      </w:r>
-      <w:proofErr w:type="spellStart"/>
-      <w:r>
-        <w:t>users</w:t>
-      </w:r>
-      <w:proofErr w:type="spellEnd"/>
-      <w:r>
-        <w:t>”.</w:t>
+        <w:t>Para ver los amigos de un usuario se ha creado la vista “friends.html” dentro del directorio “users”.</w:t>
       </w:r>
     </w:p>
     <w:p>
@@ -13703,29 +13027,11 @@
       <w:r>
         <w:t>Para mostrar esta vista, se ha añadido el método “</w:t>
       </w:r>
-      <w:proofErr w:type="spellStart"/>
-      <w:proofErr w:type="gramStart"/>
-      <w:r>
-        <w:t>showFriends</w:t>
-      </w:r>
-      <w:proofErr w:type="spellEnd"/>
-      <w:r>
-        <w:t>(</w:t>
-      </w:r>
-      <w:proofErr w:type="gramEnd"/>
-      <w:r>
-        <w:t>)</w:t>
-      </w:r>
-      <w:r>
-        <w:t>” en “</w:t>
-      </w:r>
-      <w:proofErr w:type="spellStart"/>
-      <w:r>
-        <w:t>UserController</w:t>
-      </w:r>
-      <w:proofErr w:type="spellEnd"/>
-      <w:r>
-        <w:t>”.</w:t>
+      <w:r>
+        <w:t>showFriends()</w:t>
+      </w:r>
+      <w:r>
+        <w:t>” en “UserController”.</w:t>
       </w:r>
     </w:p>
     <w:p>
@@ -13772,28 +13078,7 @@
     </w:p>
     <w:p>
       <w:r>
-        <w:t>En “</w:t>
-      </w:r>
-      <w:proofErr w:type="spellStart"/>
-      <w:r>
-        <w:t>UsersServicies</w:t>
-      </w:r>
-      <w:proofErr w:type="spellEnd"/>
-      <w:r>
-        <w:t>” se ha añadido el método “</w:t>
-      </w:r>
-      <w:proofErr w:type="spellStart"/>
-      <w:proofErr w:type="gramStart"/>
-      <w:r>
-        <w:t>findAllFriendsById</w:t>
-      </w:r>
-      <w:proofErr w:type="spellEnd"/>
-      <w:r>
-        <w:t>(</w:t>
-      </w:r>
-      <w:proofErr w:type="gramEnd"/>
-      <w:r>
-        <w:t>)”.</w:t>
+        <w:t>En “UsersServicies” se ha añadido el método “findAllFriendsById()”.</w:t>
       </w:r>
     </w:p>
     <w:p>
@@ -13840,28 +13125,7 @@
     </w:p>
     <w:p>
       <w:r>
-        <w:t>Y en “</w:t>
-      </w:r>
-      <w:proofErr w:type="spellStart"/>
-      <w:r>
-        <w:t>UsersRepository</w:t>
-      </w:r>
-      <w:proofErr w:type="spellEnd"/>
-      <w:r>
-        <w:t>” se ha añadido el método “</w:t>
-      </w:r>
-      <w:proofErr w:type="spellStart"/>
-      <w:proofErr w:type="gramStart"/>
-      <w:r>
-        <w:t>findAllFriendsById</w:t>
-      </w:r>
-      <w:proofErr w:type="spellEnd"/>
-      <w:r>
-        <w:t>(</w:t>
-      </w:r>
-      <w:proofErr w:type="gramEnd"/>
-      <w:r>
-        <w:t>)”.</w:t>
+        <w:t>Y en “UsersRepository” se ha añadido el método “findAllFriendsById()”.</w:t>
       </w:r>
     </w:p>
     <w:p>
@@ -13919,31 +13183,8 @@
           <w:numId w:val="7"/>
         </w:numPr>
       </w:pPr>
-      <w:proofErr w:type="spellStart"/>
-      <w:r>
-        <w:t>User.findAllFriendsById</w:t>
-      </w:r>
-      <w:proofErr w:type="spellEnd"/>
-      <w:r>
-        <w:t xml:space="preserve">=SELECT </w:t>
-      </w:r>
-      <w:proofErr w:type="spellStart"/>
-      <w:proofErr w:type="gramStart"/>
-      <w:r>
-        <w:t>u.friend</w:t>
-      </w:r>
-      <w:proofErr w:type="spellEnd"/>
-      <w:proofErr w:type="gramEnd"/>
-      <w:r>
-        <w:t xml:space="preserve"> FROM </w:t>
-      </w:r>
-      <w:proofErr w:type="spellStart"/>
-      <w:r>
-        <w:t>Friendship</w:t>
-      </w:r>
-      <w:proofErr w:type="spellEnd"/>
-      <w:r>
-        <w:t xml:space="preserve"> u WHERE u.user.id = ?1</w:t>
+      <w:r>
+        <w:t>User.findAllFriendsById=SELECT u.friend FROM Friendship u WHERE u.user.id = ?1</w:t>
       </w:r>
     </w:p>
     <w:p>
@@ -14065,31 +13306,10 @@
         <w:t>Para mostrar esta vista hay que implementar un nuevo método</w:t>
       </w:r>
       <w:r>
-        <w:t xml:space="preserve"> “</w:t>
-      </w:r>
-      <w:proofErr w:type="spellStart"/>
-      <w:proofErr w:type="gramStart"/>
-      <w:r>
-        <w:t>formPost</w:t>
-      </w:r>
-      <w:proofErr w:type="spellEnd"/>
-      <w:r>
-        <w:t>(</w:t>
-      </w:r>
-      <w:proofErr w:type="gramEnd"/>
-      <w:r>
-        <w:t>)”</w:t>
-      </w:r>
-      <w:r>
-        <w:t xml:space="preserve"> en “</w:t>
-      </w:r>
-      <w:proofErr w:type="spellStart"/>
-      <w:r>
-        <w:t>PostController</w:t>
-      </w:r>
-      <w:proofErr w:type="spellEnd"/>
-      <w:r>
-        <w:t>”.</w:t>
+        <w:t xml:space="preserve"> “formPost()”</w:t>
+      </w:r>
+      <w:r>
+        <w:t xml:space="preserve"> en “PostController”.</w:t>
       </w:r>
     </w:p>
     <w:p>
@@ -14136,15 +13356,7 @@
     </w:p>
     <w:p>
       <w:r>
-        <w:t>Y para procesar el formulario de creación hay que crear otro método en “</w:t>
-      </w:r>
-      <w:proofErr w:type="spellStart"/>
-      <w:r>
-        <w:t>PostController</w:t>
-      </w:r>
-      <w:proofErr w:type="spellEnd"/>
-      <w:r>
-        <w:t>”.</w:t>
+        <w:t>Y para procesar el formulario de creación hay que crear otro método en “PostController”.</w:t>
       </w:r>
     </w:p>
     <w:p>
@@ -14191,15 +13403,7 @@
     </w:p>
     <w:p>
       <w:r>
-        <w:t>Obviando la parte de imágenes, este método llama primero un validador para comprobar los datos introducidos por el usuario. Esta clase es “</w:t>
-      </w:r>
-      <w:proofErr w:type="spellStart"/>
-      <w:r>
-        <w:t>PostValidator</w:t>
-      </w:r>
-      <w:proofErr w:type="spellEnd"/>
-      <w:r>
-        <w:t>”.</w:t>
+        <w:t>Obviando la parte de imágenes, este método llama primero un validador para comprobar los datos introducidos por el usuario. Esta clase es “PostValidator”.</w:t>
       </w:r>
     </w:p>
     <w:p>
@@ -14247,28 +13451,7 @@
     <w:p>
       <w:r>
         <w:lastRenderedPageBreak/>
-        <w:t>Una vez validado se guarda llamando a “</w:t>
-      </w:r>
-      <w:proofErr w:type="spellStart"/>
-      <w:r>
-        <w:t>PostService</w:t>
-      </w:r>
-      <w:proofErr w:type="spellEnd"/>
-      <w:r>
-        <w:t>” con el método “</w:t>
-      </w:r>
-      <w:proofErr w:type="spellStart"/>
-      <w:proofErr w:type="gramStart"/>
-      <w:r>
-        <w:t>add</w:t>
-      </w:r>
-      <w:proofErr w:type="spellEnd"/>
-      <w:r>
-        <w:t>(</w:t>
-      </w:r>
-      <w:proofErr w:type="gramEnd"/>
-      <w:r>
-        <w:t>)”.</w:t>
+        <w:t>Una vez validado se guarda llamando a “PostService” con el método “add()”.</w:t>
       </w:r>
     </w:p>
     <w:p>
@@ -14424,23 +13607,7 @@
     <w:p>
       <w:r>
         <w:lastRenderedPageBreak/>
-        <w:t>Para ello, se ha implementado el método “</w:t>
-      </w:r>
-      <w:proofErr w:type="spellStart"/>
-      <w:r>
-        <w:t>listPost</w:t>
-      </w:r>
-      <w:proofErr w:type="spellEnd"/>
-      <w:r>
-        <w:t>” en “</w:t>
-      </w:r>
-      <w:proofErr w:type="spellStart"/>
-      <w:r>
-        <w:t>PostController</w:t>
-      </w:r>
-      <w:proofErr w:type="spellEnd"/>
-      <w:r>
-        <w:t>”</w:t>
+        <w:t>Para ello, se ha implementado el método “listPost” en “PostController”</w:t>
       </w:r>
     </w:p>
     <w:p>
@@ -14487,23 +13654,7 @@
     </w:p>
     <w:p>
       <w:r>
-        <w:t>En “</w:t>
-      </w:r>
-      <w:proofErr w:type="spellStart"/>
-      <w:r>
-        <w:t>PostService</w:t>
-      </w:r>
-      <w:proofErr w:type="spellEnd"/>
-      <w:r>
-        <w:t>” se ha implementado el método “</w:t>
-      </w:r>
-      <w:proofErr w:type="spellStart"/>
-      <w:r>
-        <w:t>findAll</w:t>
-      </w:r>
-      <w:proofErr w:type="spellEnd"/>
-      <w:r>
-        <w:t>”.</w:t>
+        <w:t>En “PostService” se ha implementado el método “findAll”.</w:t>
       </w:r>
     </w:p>
     <w:p>
@@ -14550,15 +13701,7 @@
     </w:p>
     <w:p>
       <w:r>
-        <w:t>Y en “</w:t>
-      </w:r>
-      <w:proofErr w:type="spellStart"/>
-      <w:r>
-        <w:t>PostRepository</w:t>
-      </w:r>
-      <w:proofErr w:type="spellEnd"/>
-      <w:r>
-        <w:t>” el método “”.</w:t>
+        <w:t>Y en “PostRepository” el método “”.</w:t>
       </w:r>
     </w:p>
     <w:p>
@@ -14616,29 +13759,8 @@
           <w:numId w:val="7"/>
         </w:numPr>
       </w:pPr>
-      <w:proofErr w:type="spellStart"/>
-      <w:r>
-        <w:t>Post.findAllByUserId</w:t>
-      </w:r>
-      <w:proofErr w:type="spellEnd"/>
-      <w:r>
-        <w:t xml:space="preserve">=SELECT p FROM Post p where </w:t>
-      </w:r>
-      <w:proofErr w:type="gramStart"/>
-      <w:r>
-        <w:t>p.user.id</w:t>
-      </w:r>
-      <w:proofErr w:type="gramEnd"/>
-      <w:r>
-        <w:t xml:space="preserve"> = ?1 ORDER BY </w:t>
-      </w:r>
-      <w:proofErr w:type="spellStart"/>
-      <w:r>
-        <w:t>p.date</w:t>
-      </w:r>
-      <w:proofErr w:type="spellEnd"/>
-      <w:r>
-        <w:t xml:space="preserve"> ASC</w:t>
+      <w:r>
+        <w:t>Post.findAllByUserId=SELECT p FROM Post p where p.user.id = ?1 ORDER BY p.date ASC</w:t>
       </w:r>
     </w:p>
     <w:p>
@@ -14659,16 +13781,11 @@
       <w:r>
         <w:t xml:space="preserve">Para hacer este caso de uso, he creado </w:t>
       </w:r>
-      <w:proofErr w:type="gramStart"/>
       <w:r>
         <w:t>unas</w:t>
       </w:r>
       <w:r>
-        <w:t xml:space="preserve"> vista denominada</w:t>
-      </w:r>
-      <w:proofErr w:type="gramEnd"/>
-      <w:r>
-        <w:t xml:space="preserve"> “</w:t>
+        <w:t xml:space="preserve"> vista denominada “</w:t>
       </w:r>
       <w:r>
         <w:t>friends.html</w:t>
@@ -14776,15 +13893,7 @@
     </w:p>
     <w:p>
       <w:r>
-        <w:t>En “</w:t>
-      </w:r>
-      <w:proofErr w:type="spellStart"/>
-      <w:r>
-        <w:t>PostController</w:t>
-      </w:r>
-      <w:proofErr w:type="spellEnd"/>
-      <w:r>
-        <w:t>” añadimos el siguiente método.</w:t>
+        <w:t>En “PostController” añadimos el siguiente método.</w:t>
       </w:r>
     </w:p>
     <w:p>
@@ -14923,15 +14032,7 @@
         <w:t xml:space="preserve">En </w:t>
       </w:r>
       <w:r>
-        <w:t>“</w:t>
-      </w:r>
-      <w:proofErr w:type="spellStart"/>
-      <w:r>
-        <w:t>PostController</w:t>
-      </w:r>
-      <w:proofErr w:type="spellEnd"/>
-      <w:r>
-        <w:t>” comprobamos que la imagen es válida.</w:t>
+        <w:t>“PostController” comprobamos que la imagen es válida.</w:t>
       </w:r>
     </w:p>
     <w:p>
@@ -14995,22 +14096,9 @@
     <w:p/>
     <w:p/>
     <w:p>
-      <w:proofErr w:type="spellStart"/>
       <w:r>
         <w:lastRenderedPageBreak/>
-        <w:t>Despues</w:t>
-      </w:r>
-      <w:proofErr w:type="spellEnd"/>
-      <w:r>
-        <w:t xml:space="preserve"> en “</w:t>
-      </w:r>
-      <w:proofErr w:type="spellStart"/>
-      <w:r>
-        <w:t>PostService</w:t>
-      </w:r>
-      <w:proofErr w:type="spellEnd"/>
-      <w:r>
-        <w:t xml:space="preserve">” guardamos el post con la imagen. </w:t>
+        <w:t xml:space="preserve">Despues en “PostService” guardamos el post con la imagen. </w:t>
       </w:r>
     </w:p>
     <w:p>
@@ -15111,15 +14199,7 @@
         </w:numPr>
       </w:pPr>
       <w:r>
-        <w:t>En la carpeta “</w:t>
-      </w:r>
-      <w:proofErr w:type="spellStart"/>
-      <w:r>
-        <w:t>resource</w:t>
-      </w:r>
-      <w:proofErr w:type="spellEnd"/>
-      <w:r>
-        <w:t>” para que sea persistente pero no se cargara la imagen de este directorio hasta que no se reinicie o refresque el proyecto.</w:t>
+        <w:t>En la carpeta “resource” para que sea persistente pero no se cargara la imagen de este directorio hasta que no se reinicie o refresque el proyecto.</w:t>
       </w:r>
     </w:p>
     <w:p>
@@ -15173,15 +14253,7 @@
         </w:numPr>
       </w:pPr>
       <w:r>
-        <w:t>En la carpeta “</w:t>
-      </w:r>
-      <w:proofErr w:type="gramStart"/>
-      <w:r>
-        <w:t>target</w:t>
-      </w:r>
-      <w:proofErr w:type="gramEnd"/>
-      <w:r>
-        <w:t>” para que se muestre la imagen sin recargar la aplicación, pero esta carpeta se destruye cuando se recarga, no es persistente</w:t>
+        <w:t>En la carpeta “target” para que se muestre la imagen sin recargar la aplicación, pero esta carpeta se destruye cuando se recarga, no es persistente</w:t>
       </w:r>
     </w:p>
     <w:p>
@@ -15343,15 +14415,7 @@
     </w:p>
     <w:p>
       <w:r>
-        <w:t>En “</w:t>
-      </w:r>
-      <w:proofErr w:type="spellStart"/>
-      <w:r>
-        <w:t>UserController</w:t>
-      </w:r>
-      <w:proofErr w:type="spellEnd"/>
-      <w:r>
-        <w:t>” se han creado dos métodos para que funcione esta vista.</w:t>
+        <w:t>En “UserController” se han creado dos métodos para que funcione esta vista.</w:t>
       </w:r>
     </w:p>
     <w:p>
@@ -15461,23 +14525,7 @@
         <w:pStyle w:val="Prrafodelista"/>
       </w:pPr>
       <w:r>
-        <w:t xml:space="preserve">Si todas las comprobaciones son </w:t>
-      </w:r>
-      <w:proofErr w:type="gramStart"/>
-      <w:r>
-        <w:t>correcta</w:t>
-      </w:r>
-      <w:proofErr w:type="gramEnd"/>
-      <w:r>
-        <w:t xml:space="preserve"> logue al usuario, usando el </w:t>
-      </w:r>
-      <w:proofErr w:type="spellStart"/>
-      <w:r>
-        <w:t>autologin</w:t>
-      </w:r>
-      <w:proofErr w:type="spellEnd"/>
-      <w:r>
-        <w:t xml:space="preserve"> de Spring Security y lo lleva a la pantalla</w:t>
+        <w:t>Si todas las comprobaciones son correcta logue al usuario, usando el autologin de Spring Security y lo lleva a la pantalla</w:t>
       </w:r>
       <w:r>
         <w:t xml:space="preserve"> de “home”</w:t>
@@ -15755,15 +14803,7 @@
     <w:p>
       <w:r>
         <w:lastRenderedPageBreak/>
-        <w:t>En la clase “</w:t>
-      </w:r>
-      <w:proofErr w:type="spellStart"/>
-      <w:r>
-        <w:t>UserController</w:t>
-      </w:r>
-      <w:proofErr w:type="spellEnd"/>
-      <w:r>
-        <w:t>” se añadido el método “”.</w:t>
+        <w:t>En la clase “UserController” se añadido el método “”.</w:t>
       </w:r>
     </w:p>
     <w:p>
@@ -15871,28 +14911,7 @@
     </w:p>
     <w:p>
       <w:r>
-        <w:t>Este formulario llama al método “</w:t>
-      </w:r>
-      <w:proofErr w:type="spellStart"/>
-      <w:proofErr w:type="gramStart"/>
-      <w:r>
-        <w:t>deleteUser</w:t>
-      </w:r>
-      <w:proofErr w:type="spellEnd"/>
-      <w:r>
-        <w:t>(</w:t>
-      </w:r>
-      <w:proofErr w:type="gramEnd"/>
-      <w:r>
-        <w:t>)” de la clase “</w:t>
-      </w:r>
-      <w:proofErr w:type="spellStart"/>
-      <w:r>
-        <w:t>UserController</w:t>
-      </w:r>
-      <w:proofErr w:type="spellEnd"/>
-      <w:r>
-        <w:t>”.</w:t>
+        <w:t>Este formulario llama al método “deleteUser()” de la clase “UserController”.</w:t>
       </w:r>
     </w:p>
     <w:p>
@@ -15939,28 +14958,7 @@
     </w:p>
     <w:p>
       <w:r>
-        <w:t>Este a su vez llama a “</w:t>
-      </w:r>
-      <w:proofErr w:type="spellStart"/>
-      <w:proofErr w:type="gramStart"/>
-      <w:r>
-        <w:t>delete</w:t>
-      </w:r>
-      <w:proofErr w:type="spellEnd"/>
-      <w:r>
-        <w:t>(</w:t>
-      </w:r>
-      <w:proofErr w:type="gramEnd"/>
-      <w:r>
-        <w:t>)” de la clase “</w:t>
-      </w:r>
-      <w:proofErr w:type="spellStart"/>
-      <w:r>
-        <w:t>UserService</w:t>
-      </w:r>
-      <w:proofErr w:type="spellEnd"/>
-      <w:r>
-        <w:t>”</w:t>
+        <w:t>Este a su vez llama a “delete()” de la clase “UserService”</w:t>
       </w:r>
     </w:p>
     <w:p>
@@ -18390,15 +17388,7 @@
     </w:p>
     <w:p>
       <w:r>
-        <w:t>En “</w:t>
-      </w:r>
-      <w:proofErr w:type="spellStart"/>
-      <w:r>
-        <w:t>PostController</w:t>
-      </w:r>
-      <w:proofErr w:type="spellEnd"/>
-      <w:r>
-        <w:t>”</w:t>
+        <w:t>En “PostController”</w:t>
       </w:r>
       <w:r>
         <w:t xml:space="preserve"> creamos un método que ejecute el formulario.</w:t>
@@ -18448,23 +17438,7 @@
     </w:p>
     <w:p>
       <w:r>
-        <w:t>Después dentro de “</w:t>
-      </w:r>
-      <w:proofErr w:type="spellStart"/>
-      <w:r>
-        <w:t>PostService</w:t>
-      </w:r>
-      <w:proofErr w:type="spellEnd"/>
-      <w:r>
-        <w:t xml:space="preserve">” añadimos los </w:t>
-      </w:r>
-      <w:proofErr w:type="gramStart"/>
-      <w:r>
-        <w:t>siguiente métodos</w:t>
-      </w:r>
-      <w:proofErr w:type="gramEnd"/>
-      <w:r>
-        <w:t>.</w:t>
+        <w:t>Después dentro de “PostService” añadimos los siguiente métodos.</w:t>
       </w:r>
     </w:p>
     <w:p>
@@ -18653,7 +17627,7 @@
               <w:noProof/>
               <w:color w:val="002060"/>
             </w:rPr>
-            <w:t>30</w:t>
+            <w:t>19</w:t>
           </w:r>
           <w:r>
             <w:rPr>
@@ -20681,7 +19655,7 @@
     <w:charset w:val="00"/>
     <w:family w:val="swiss"/>
     <w:pitch w:val="variable"/>
-    <w:sig w:usb0="E0002EFF" w:usb1="C0007843" w:usb2="00000009" w:usb3="00000000" w:csb0="000001FF" w:csb1="00000000"/>
+    <w:sig w:usb0="E0002EFF" w:usb1="C000785B" w:usb2="00000009" w:usb3="00000000" w:csb0="000001FF" w:csb1="00000000"/>
   </w:font>
   <w:font w:name="Consolas">
     <w:panose1 w:val="020B0609020204030204"/>
@@ -20717,9 +19691,11 @@
     <w:rsid w:val="00387480"/>
     <w:rsid w:val="00393EDB"/>
     <w:rsid w:val="004A0EBB"/>
+    <w:rsid w:val="004F030E"/>
     <w:rsid w:val="006377B0"/>
     <w:rsid w:val="00A36FCD"/>
     <w:rsid w:val="00B42063"/>
+    <w:rsid w:val="00B64460"/>
     <w:rsid w:val="00DA09DE"/>
     <w:rsid w:val="00E47988"/>
     <w:rsid w:val="00F66721"/>
@@ -21521,7 +20497,7 @@
 </file>
 
 <file path=customXml/itemProps2.xml><?xml version="1.0" encoding="utf-8"?>
-<ds:datastoreItem xmlns:ds="http://schemas.openxmlformats.org/officeDocument/2006/customXml" ds:itemID="{5B67C1DA-A5F9-4B4D-9D52-F435C70160BD}">
+<ds:datastoreItem xmlns:ds="http://schemas.openxmlformats.org/officeDocument/2006/customXml" ds:itemID="{59BCC2B2-AE69-408E-916F-14B77AB1A952}">
   <ds:schemaRefs>
     <ds:schemaRef ds:uri="http://schemas.openxmlformats.org/officeDocument/2006/bibliography"/>
   </ds:schemaRefs>

</xml_diff>